<commit_message>
tentando melhorar a parte de criação automatica do laudo
</commit_message>
<xml_diff>
--- a/BOP 000000000.000000-0 Celular crimes contra/Laudo prot - Celular extração e análise.docx
+++ b/BOP 000000000.000000-0 Celular crimes contra/Laudo prot - Celular extração e análise.docx
@@ -32,15 +32,23 @@
         <w:pStyle w:val="Corpodetexto"/>
         <w:jc w:val="both"/>
         <w:rPr>
-          <w:szCs w:val="24"/>
-        </w:rPr>
-      </w:pPr>
-      <w:r>
-        <w:rPr>
-          <w:color w:val="000000"/>
-          <w:shd w:val="clear" w:color="auto" w:fill="FFFFFF"/>
-        </w:rPr>
-        <w:t>Em virtude ao atendimento a</w:t>
+          <w:color w:val="000000"/>
+          <w:shd w:val="clear" w:color="auto" w:fill="FFFFFF"/>
+        </w:rPr>
+      </w:pPr>
+      <w:r>
+        <w:rPr>
+          <w:color w:val="000000"/>
+          <w:shd w:val="clear" w:color="auto" w:fill="FFFFFF"/>
+        </w:rPr>
+        <w:t xml:space="preserve">Em virtude ao atendimento a </w:t>
+      </w:r>
+      <w:r>
+        <w:rPr>
+          <w:color w:val="000000"/>
+          <w:shd w:val="clear" w:color="auto" w:fill="FFFFFF"/>
+        </w:rPr>
+        <w:t>REQUISIÇÃO DE PERICIA</w:t>
       </w:r>
       <w:r>
         <w:rPr>
@@ -54,80 +62,378 @@
           <w:color w:val="000000"/>
           <w:shd w:val="clear" w:color="auto" w:fill="FFFFFF"/>
         </w:rPr>
-        <w:t xml:space="preserve">REQUISIÇÃO </w:t>
-      </w:r>
-      <w:r>
-        <w:rPr>
-          <w:color w:val="000000"/>
-          <w:shd w:val="clear" w:color="auto" w:fill="FFFFFF"/>
-        </w:rPr>
-        <w:t>DE PER</w:t>
-      </w:r>
-      <w:r>
-        <w:rPr>
-          <w:color w:val="000000"/>
-          <w:shd w:val="clear" w:color="auto" w:fill="FFFFFF"/>
-        </w:rPr>
-        <w:t>Í</w:t>
-      </w:r>
-      <w:r>
-        <w:rPr>
-          <w:color w:val="000000"/>
-          <w:shd w:val="clear" w:color="auto" w:fill="FFFFFF"/>
-        </w:rPr>
-        <w:t>CIA Nº 00</w:t>
-      </w:r>
-      <w:r>
-        <w:rPr>
-          <w:color w:val="000000"/>
-          <w:shd w:val="clear" w:color="auto" w:fill="FFFFFF"/>
-        </w:rPr>
-        <w:t>001</w:t>
-      </w:r>
-      <w:r>
-        <w:rPr>
-          <w:color w:val="000000"/>
-          <w:shd w:val="clear" w:color="auto" w:fill="FFFFFF"/>
-        </w:rPr>
-        <w:t>-202</w:t>
-      </w:r>
-      <w:r>
-        <w:rPr>
-          <w:color w:val="000000"/>
-          <w:shd w:val="clear" w:color="auto" w:fill="FFFFFF"/>
-        </w:rPr>
-        <w:t>4</w:t>
-      </w:r>
-      <w:r>
-        <w:rPr>
-          <w:color w:val="000000"/>
-          <w:shd w:val="clear" w:color="auto" w:fill="FFFFFF"/>
-        </w:rPr>
-        <w:t>-1</w:t>
-      </w:r>
-      <w:r>
-        <w:rPr>
-          <w:color w:val="000000"/>
-          <w:shd w:val="clear" w:color="auto" w:fill="FFFFFF"/>
-        </w:rPr>
-        <w:t>0</w:t>
-      </w:r>
-      <w:r>
-        <w:rPr>
-          <w:color w:val="000000"/>
-          <w:shd w:val="clear" w:color="auto" w:fill="FFFFFF"/>
-        </w:rPr>
-        <w:t>5756</w:t>
-      </w:r>
-      <w:r>
-        <w:rPr>
-          <w:color w:val="000000"/>
-          <w:shd w:val="clear" w:color="auto" w:fill="FFFFFF"/>
-        </w:rPr>
-        <w:t>-</w:t>
-      </w:r>
-      <w:r>
-        <w:rPr>
+        <w:t>Nº</w:t>
+      </w:r>
+      <w:r>
+        <w:rPr>
+          <w:color w:val="000000"/>
+          <w:shd w:val="clear" w:color="auto" w:fill="FFFFFF"/>
+        </w:rPr>
+        <w:t xml:space="preserve"> </w:t>
+      </w:r>
+      <w:r>
+        <w:rPr>
+          <w:color w:val="000000"/>
+          <w:shd w:val="clear" w:color="auto" w:fill="FFFFFF"/>
+        </w:rPr>
+        <w:t>{</w:t>
+      </w:r>
+      <w:r>
+        <w:rPr>
+          <w:color w:val="000000"/>
+          <w:shd w:val="clear" w:color="auto" w:fill="FFFFFF"/>
+        </w:rPr>
+        <w:t>requisi</w:t>
+      </w:r>
+      <w:r>
+        <w:rPr>
+          <w:color w:val="000000"/>
+          <w:shd w:val="clear" w:color="auto" w:fill="FFFFFF"/>
+        </w:rPr>
+        <w:t>ca</w:t>
+      </w:r>
+      <w:r>
+        <w:rPr>
+          <w:color w:val="000000"/>
+          <w:shd w:val="clear" w:color="auto" w:fill="FFFFFF"/>
+        </w:rPr>
+        <w:t>o</w:t>
+      </w:r>
+      <w:r>
+        <w:rPr>
+          <w:color w:val="000000"/>
+          <w:shd w:val="clear" w:color="auto" w:fill="FFFFFF"/>
+        </w:rPr>
+        <w:t>}</w:t>
+      </w:r>
+      <w:r>
+        <w:rPr>
+          <w:rStyle w:val="Forte"/>
+          <w:color w:val="000000"/>
+          <w:shd w:val="clear" w:color="auto" w:fill="FFFFFF"/>
+        </w:rPr>
+        <w:t>, </w:t>
+      </w:r>
+      <w:r>
+        <w:rPr>
+          <w:color w:val="000000"/>
+          <w:shd w:val="clear" w:color="auto" w:fill="FFFFFF"/>
+        </w:rPr>
+        <w:t xml:space="preserve">datada de </w:t>
+      </w:r>
+      <w:r>
+        <w:rPr>
+          <w:b/>
+          <w:bCs/>
+          <w:color w:val="000000"/>
+          <w:shd w:val="clear" w:color="auto" w:fill="FFFFFF"/>
+        </w:rPr>
+        <w:t>{data}</w:t>
+      </w:r>
+      <w:r>
+        <w:rPr>
+          <w:color w:val="000000"/>
+          <w:shd w:val="clear" w:color="auto" w:fill="FFFFFF"/>
+        </w:rPr>
+        <w:t xml:space="preserve">, referente ao </w:t>
+      </w:r>
+      <w:bookmarkStart w:id="0" w:name="_Hlk180405610"/>
+      <w:r>
+        <w:rPr>
+          <w:b/>
+          <w:bCs/>
+          <w:color w:val="000000"/>
+          <w:shd w:val="clear" w:color="auto" w:fill="FFFFFF"/>
+        </w:rPr>
+        <w:t>INQUÉRITO POR PORTARIA Nº</w:t>
+      </w:r>
+      <w:r>
+        <w:rPr>
+          <w:rStyle w:val="Forte"/>
+          <w:color w:val="000000"/>
+          <w:shd w:val="clear" w:color="auto" w:fill="FFFFFF"/>
+        </w:rPr>
+        <w:t xml:space="preserve"> </w:t>
+      </w:r>
+      <w:r>
+        <w:rPr>
+          <w:b/>
+          <w:bCs/>
+          <w:color w:val="000000"/>
+          <w:shd w:val="clear" w:color="auto" w:fill="FFFFFF"/>
+        </w:rPr>
+        <w:t>{inquérito}</w:t>
+      </w:r>
+      <w:r>
+        <w:rPr>
+          <w:color w:val="000000"/>
+          <w:shd w:val="clear" w:color="auto" w:fill="FFFFFF"/>
+        </w:rPr>
+        <w:t xml:space="preserve">– </w:t>
+      </w:r>
+      <w:bookmarkStart w:id="1" w:name="_Hlk180405640"/>
+      <w:r>
+        <w:rPr>
+          <w:b/>
+          <w:bCs/>
+          <w:color w:val="000000"/>
+          <w:shd w:val="clear" w:color="auto" w:fill="FFFFFF"/>
+        </w:rPr>
+        <w:t xml:space="preserve">DIVISÃO DE COMBATE A CRIMES </w:t>
+      </w:r>
+      <w:r>
+        <w:rPr>
+          <w:rStyle w:val="Forte"/>
+          <w:color w:val="000000"/>
+          <w:shd w:val="clear" w:color="auto" w:fill="FFFFFF"/>
+        </w:rPr>
+        <w:t>CONTRA DIREITOS INDIVIDUAIS</w:t>
+      </w:r>
+      <w:r>
+        <w:rPr>
+          <w:b/>
+          <w:bCs/>
+          <w:color w:val="000000"/>
+          <w:shd w:val="clear" w:color="auto" w:fill="FFFFFF"/>
+        </w:rPr>
+        <w:t xml:space="preserve"> </w:t>
+      </w:r>
+      <w:r>
+        <w:rPr>
+          <w:b/>
+          <w:bCs/>
+          <w:color w:val="000000"/>
+          <w:shd w:val="clear" w:color="auto" w:fill="FFFFFF"/>
+        </w:rPr>
+        <w:t>POR MEIOS CIBERNÉTICOS</w:t>
+      </w:r>
+      <w:bookmarkEnd w:id="0"/>
+      <w:bookmarkEnd w:id="1"/>
+      <w:r>
+        <w:rPr>
+          <w:color w:val="000000"/>
+          <w:shd w:val="clear" w:color="auto" w:fill="FFFFFF"/>
+        </w:rPr>
+        <w:t xml:space="preserve">, e assinado pela autoridade acima mencionada, solicitando </w:t>
+      </w:r>
+      <w:r>
+        <w:rPr>
+          <w:b/>
+          <w:bCs/>
+          <w:color w:val="000000"/>
+          <w:shd w:val="clear" w:color="auto" w:fill="FFFFFF"/>
+        </w:rPr>
+        <w:t>Perícia em aparelho celular</w:t>
+      </w:r>
+      <w:r>
+        <w:rPr>
+          <w:color w:val="000000"/>
+          <w:shd w:val="clear" w:color="auto" w:fill="FFFFFF"/>
+        </w:rPr>
+        <w:t xml:space="preserve"> a fim de </w:t>
+      </w:r>
+      <w:r>
+        <w:rPr>
+          <w:b/>
+          <w:bCs/>
+          <w:color w:val="000000"/>
+          <w:shd w:val="clear" w:color="auto" w:fill="FFFFFF"/>
+        </w:rPr>
+        <w:t>extração de dados</w:t>
+      </w:r>
+      <w:r>
+        <w:rPr>
+          <w:color w:val="000000"/>
+          <w:shd w:val="clear" w:color="auto" w:fill="FFFFFF"/>
+        </w:rPr>
+        <w:t xml:space="preserve"> (</w:t>
+      </w:r>
+      <w:r>
+        <w:rPr>
+          <w:b/>
+          <w:bCs/>
+          <w:color w:val="000000"/>
+          <w:shd w:val="clear" w:color="auto" w:fill="FFFFFF"/>
+        </w:rPr>
+        <w:t>registro de chamadas, contatos, fotos, imagens, áudios, vídeos, conversas de aplicativos e de mensagens de texto</w:t>
+      </w:r>
+      <w:r>
+        <w:rPr>
+          <w:color w:val="000000"/>
+          <w:shd w:val="clear" w:color="auto" w:fill="FFFFFF"/>
+        </w:rPr>
+        <w:t xml:space="preserve">) e </w:t>
+      </w:r>
+      <w:r>
+        <w:rPr>
+          <w:b/>
+          <w:bCs/>
+          <w:color w:val="000000"/>
+          <w:shd w:val="clear" w:color="auto" w:fill="FFFFFF"/>
+        </w:rPr>
+        <w:t>análise de conteúdo</w:t>
+      </w:r>
+      <w:r>
+        <w:rPr>
+          <w:color w:val="000000"/>
+          <w:shd w:val="clear" w:color="auto" w:fill="FFFFFF"/>
+        </w:rPr>
+        <w:t xml:space="preserve">, a fim de colaborar com as investigações. O aparelho de telefonia celular foi recebido pelo perito signatário para exame pericial onde se constatou que o aparelho encontrava-se </w:t>
+      </w:r>
+      <w:r>
+        <w:rPr>
+          <w:b/>
+          <w:bCs/>
+          <w:color w:val="000000"/>
+          <w:shd w:val="clear" w:color="auto" w:fill="FFFFFF"/>
+        </w:rPr>
+        <w:t>lacrado</w:t>
+      </w:r>
+      <w:r>
+        <w:rPr>
+          <w:color w:val="000000"/>
+          <w:shd w:val="clear" w:color="auto" w:fill="FFFFFF"/>
+        </w:rPr>
+        <w:t xml:space="preserve"> (</w:t>
+      </w:r>
+      <w:r>
+        <w:rPr>
+          <w:b/>
+          <w:bCs/>
+          <w:color w:val="000000"/>
+          <w:shd w:val="clear" w:color="auto" w:fill="FFFFFF"/>
+        </w:rPr>
+        <w:t xml:space="preserve">Lacre nº </w:t>
+      </w:r>
+      <w:r>
+        <w:rPr>
+          <w:b/>
+          <w:bCs/>
+          <w:color w:val="000000"/>
+          <w:shd w:val="clear" w:color="auto" w:fill="FFFFFF"/>
+        </w:rPr>
+        <w:t>{lacre}</w:t>
+      </w:r>
+      <w:r>
+        <w:rPr>
+          <w:color w:val="000000"/>
+          <w:shd w:val="clear" w:color="auto" w:fill="FFFFFF"/>
+        </w:rPr>
+        <w:t>) no saco de evidências (</w:t>
+      </w:r>
+      <w:r>
+        <w:rPr>
+          <w:b/>
+          <w:bCs/>
+          <w:color w:val="000000"/>
+          <w:shd w:val="clear" w:color="auto" w:fill="FFFFFF"/>
+        </w:rPr>
+        <w:t>Saco nº A2</w:t>
+      </w:r>
+      <w:r>
+        <w:rPr>
+          <w:b/>
+          <w:bCs/>
+          <w:color w:val="000000"/>
+          <w:shd w:val="clear" w:color="auto" w:fill="FFFFFF"/>
+        </w:rPr>
+        <w:t>31650563</w:t>
+      </w:r>
+      <w:r>
+        <w:rPr>
+          <w:color w:val="000000"/>
+          <w:shd w:val="clear" w:color="auto" w:fill="FFFFFF"/>
+        </w:rPr>
+        <w:t xml:space="preserve">) (ver </w:t>
+      </w:r>
+      <w:r>
+        <w:rPr>
+          <w:b/>
+          <w:bCs/>
+          <w:color w:val="000000"/>
+          <w:shd w:val="clear" w:color="auto" w:fill="FFFFFF"/>
+        </w:rPr>
+        <w:t>Ilustração 01</w:t>
+      </w:r>
+      <w:r>
+        <w:rPr>
+          <w:b/>
+          <w:bCs/>
+          <w:color w:val="000000"/>
+          <w:shd w:val="clear" w:color="auto" w:fill="FFFFFF"/>
+        </w:rPr>
+        <w:t xml:space="preserve"> e 02</w:t>
+      </w:r>
+      <w:r>
+        <w:rPr>
+          <w:color w:val="000000"/>
+          <w:shd w:val="clear" w:color="auto" w:fill="FFFFFF"/>
+        </w:rPr>
+        <w:t xml:space="preserve">), em seguida foi deslacrado pelo Perito (ver </w:t>
+      </w:r>
+      <w:r>
+        <w:rPr>
+          <w:b/>
+          <w:bCs/>
+          <w:color w:val="000000"/>
+          <w:shd w:val="clear" w:color="auto" w:fill="FFFFFF"/>
+        </w:rPr>
+        <w:t>Ilustração 0</w:t>
+      </w:r>
+      <w:r>
+        <w:rPr>
+          <w:b/>
+          <w:bCs/>
+          <w:color w:val="000000"/>
+          <w:shd w:val="clear" w:color="auto" w:fill="FFFFFF"/>
+        </w:rPr>
+        <w:t>3</w:t>
+      </w:r>
+      <w:r>
+        <w:rPr>
+          <w:color w:val="000000"/>
+          <w:shd w:val="clear" w:color="auto" w:fill="FFFFFF"/>
+        </w:rPr>
+        <w:t xml:space="preserve">). Após ligar o aparelho, o Perito observou que o aparelho de telefonia celular estava em </w:t>
+      </w:r>
+      <w:r>
+        <w:rPr>
+          <w:b/>
+          <w:bCs/>
+          <w:color w:val="000000"/>
+          <w:shd w:val="clear" w:color="auto" w:fill="FFFFFF"/>
+        </w:rPr>
+        <w:t>modo avião</w:t>
+      </w:r>
+      <w:r>
+        <w:rPr>
+          <w:color w:val="000000"/>
+          <w:shd w:val="clear" w:color="auto" w:fill="FFFFFF"/>
+        </w:rPr>
+        <w:t xml:space="preserve">, conforme </w:t>
+      </w:r>
+      <w:r>
+        <w:rPr>
+          <w:b/>
+          <w:bCs/>
+          <w:color w:val="000000"/>
+          <w:shd w:val="clear" w:color="auto" w:fill="FFFFFF"/>
+        </w:rPr>
+        <w:t>“</w:t>
+      </w:r>
+      <w:r>
+        <w:rPr>
+          <w:b/>
+          <w:bCs/>
+          <w:color w:val="000000"/>
+          <w:shd w:val="clear" w:color="auto" w:fill="FFFFFF"/>
+        </w:rPr>
+        <w:t>Ilustração 0</w:t>
+      </w:r>
+      <w:r>
+        <w:rPr>
+          <w:b/>
+          <w:bCs/>
           <w:color w:val="000000"/>
           <w:shd w:val="clear" w:color="auto" w:fill="FFFFFF"/>
         </w:rPr>
@@ -135,409 +441,12 @@
       </w:r>
       <w:r>
         <w:rPr>
-          <w:rStyle w:val="Forte"/>
-          <w:color w:val="000000"/>
-          <w:shd w:val="clear" w:color="auto" w:fill="FFFFFF"/>
-        </w:rPr>
-        <w:t>, </w:t>
-      </w:r>
-      <w:r>
-        <w:rPr>
-          <w:color w:val="000000"/>
-          <w:shd w:val="clear" w:color="auto" w:fill="FFFFFF"/>
-        </w:rPr>
-        <w:t xml:space="preserve">datada de </w:t>
-      </w:r>
-      <w:r>
-        <w:rPr>
-          <w:color w:val="000000"/>
-          <w:shd w:val="clear" w:color="auto" w:fill="FFFFFF"/>
-        </w:rPr>
-        <w:t>26</w:t>
-      </w:r>
-      <w:r>
-        <w:rPr>
-          <w:color w:val="000000"/>
-          <w:shd w:val="clear" w:color="auto" w:fill="FFFFFF"/>
-        </w:rPr>
-        <w:t>/0</w:t>
-      </w:r>
-      <w:r>
-        <w:rPr>
-          <w:color w:val="000000"/>
-          <w:shd w:val="clear" w:color="auto" w:fill="FFFFFF"/>
-        </w:rPr>
-        <w:t>4</w:t>
-      </w:r>
-      <w:r>
-        <w:rPr>
-          <w:color w:val="000000"/>
-          <w:shd w:val="clear" w:color="auto" w:fill="FFFFFF"/>
-        </w:rPr>
-        <w:t>/202</w:t>
-      </w:r>
-      <w:r>
-        <w:rPr>
-          <w:color w:val="000000"/>
-          <w:shd w:val="clear" w:color="auto" w:fill="FFFFFF"/>
-        </w:rPr>
-        <w:t>4</w:t>
-      </w:r>
-      <w:r>
-        <w:rPr>
-          <w:color w:val="000000"/>
-          <w:shd w:val="clear" w:color="auto" w:fill="FFFFFF"/>
-        </w:rPr>
-        <w:t>, referente</w:t>
-      </w:r>
-      <w:r>
-        <w:rPr>
-          <w:color w:val="000000"/>
-          <w:shd w:val="clear" w:color="auto" w:fill="FFFFFF"/>
-        </w:rPr>
-        <w:t xml:space="preserve"> </w:t>
-      </w:r>
-      <w:r>
-        <w:rPr>
-          <w:color w:val="000000"/>
-          <w:shd w:val="clear" w:color="auto" w:fill="FFFFFF"/>
-        </w:rPr>
-        <w:t>a</w:t>
-      </w:r>
-      <w:r>
-        <w:rPr>
-          <w:color w:val="000000"/>
-          <w:shd w:val="clear" w:color="auto" w:fill="FFFFFF"/>
-        </w:rPr>
-        <w:t xml:space="preserve"> </w:t>
-      </w:r>
-      <w:r>
-        <w:rPr>
-          <w:b/>
-          <w:bCs/>
-          <w:color w:val="000000"/>
-          <w:shd w:val="clear" w:color="auto" w:fill="FFFFFF"/>
-        </w:rPr>
-        <w:t>OCORRÊNCIA</w:t>
-      </w:r>
-      <w:r>
-        <w:rPr>
-          <w:rStyle w:val="Forte"/>
-          <w:color w:val="000000"/>
-          <w:shd w:val="clear" w:color="auto" w:fill="FFFFFF"/>
-        </w:rPr>
-        <w:t xml:space="preserve"> Nº </w:t>
-      </w:r>
-      <w:r>
-        <w:rPr>
-          <w:b/>
-          <w:bCs/>
-          <w:color w:val="000000"/>
-          <w:shd w:val="clear" w:color="auto" w:fill="FFFFFF"/>
-        </w:rPr>
-        <w:t>00</w:t>
-      </w:r>
-      <w:r>
-        <w:rPr>
-          <w:b/>
-          <w:bCs/>
-          <w:color w:val="000000"/>
-          <w:shd w:val="clear" w:color="auto" w:fill="FFFFFF"/>
-        </w:rPr>
-        <w:t>481</w:t>
-      </w:r>
-      <w:r>
-        <w:rPr>
-          <w:b/>
-          <w:bCs/>
-          <w:color w:val="000000"/>
-          <w:shd w:val="clear" w:color="auto" w:fill="FFFFFF"/>
-        </w:rPr>
-        <w:t>/202</w:t>
-      </w:r>
-      <w:r>
-        <w:rPr>
-          <w:b/>
-          <w:bCs/>
-          <w:color w:val="000000"/>
-          <w:shd w:val="clear" w:color="auto" w:fill="FFFFFF"/>
-        </w:rPr>
-        <w:t>4</w:t>
-      </w:r>
-      <w:r>
-        <w:rPr>
-          <w:b/>
-          <w:bCs/>
-          <w:color w:val="000000"/>
-          <w:shd w:val="clear" w:color="auto" w:fill="FFFFFF"/>
-        </w:rPr>
-        <w:t>-1</w:t>
-      </w:r>
-      <w:r>
-        <w:rPr>
-          <w:b/>
-          <w:bCs/>
-          <w:color w:val="000000"/>
-          <w:shd w:val="clear" w:color="auto" w:fill="FFFFFF"/>
-        </w:rPr>
-        <w:t>000</w:t>
-      </w:r>
-      <w:r>
-        <w:rPr>
-          <w:b/>
-          <w:bCs/>
-          <w:color w:val="000000"/>
-          <w:shd w:val="clear" w:color="auto" w:fill="FFFFFF"/>
-        </w:rPr>
-        <w:t>62</w:t>
-      </w:r>
-      <w:r>
-        <w:rPr>
-          <w:b/>
-          <w:bCs/>
-          <w:color w:val="000000"/>
-          <w:shd w:val="clear" w:color="auto" w:fill="FFFFFF"/>
-        </w:rPr>
-        <w:t>-</w:t>
-      </w:r>
-      <w:r>
-        <w:rPr>
-          <w:b/>
-          <w:bCs/>
-          <w:color w:val="000000"/>
-          <w:shd w:val="clear" w:color="auto" w:fill="FFFFFF"/>
-        </w:rPr>
-        <w:t>0</w:t>
-      </w:r>
-      <w:r>
-        <w:rPr>
-          <w:rStyle w:val="Forte"/>
-          <w:color w:val="000000"/>
-          <w:shd w:val="clear" w:color="auto" w:fill="FFFFFF"/>
-        </w:rPr>
-        <w:t xml:space="preserve"> –</w:t>
-      </w:r>
-      <w:r>
-        <w:rPr>
-          <w:rStyle w:val="Forte"/>
-          <w:color w:val="000000"/>
-          <w:shd w:val="clear" w:color="auto" w:fill="FFFFFF"/>
-        </w:rPr>
-        <w:t xml:space="preserve"> QUATRO BOCAS – DELEGACIA DE POLICIA – 3ª RISP</w:t>
-      </w:r>
-      <w:r>
-        <w:rPr>
-          <w:rStyle w:val="Forte"/>
-          <w:color w:val="000000"/>
-          <w:shd w:val="clear" w:color="auto" w:fill="FFFFFF"/>
-        </w:rPr>
-        <w:t>,</w:t>
-      </w:r>
-      <w:r>
-        <w:rPr>
-          <w:color w:val="000000"/>
-          <w:shd w:val="clear" w:color="auto" w:fill="FFFFFF"/>
-        </w:rPr>
-        <w:t> e assinado pela autoridade acima mencionada, solicitando </w:t>
-      </w:r>
-      <w:r>
-        <w:rPr>
-          <w:b/>
-          <w:color w:val="000000"/>
-          <w:shd w:val="clear" w:color="auto" w:fill="FFFFFF"/>
-        </w:rPr>
-        <w:t>Perícia em aparelho celular a fim de extração de dad</w:t>
-      </w:r>
-      <w:r>
-        <w:rPr>
-          <w:b/>
-          <w:color w:val="000000"/>
-          <w:shd w:val="clear" w:color="auto" w:fill="FFFFFF"/>
-        </w:rPr>
-        <w:t>os (</w:t>
-      </w:r>
-      <w:r>
-        <w:rPr>
-          <w:b/>
-          <w:color w:val="000000"/>
-          <w:shd w:val="clear" w:color="auto" w:fill="FFFFFF"/>
-        </w:rPr>
-        <w:t xml:space="preserve">registro de chamadas, contatos, fotos, imagens, áudios, vídeos, </w:t>
-      </w:r>
-      <w:r>
-        <w:rPr>
-          <w:b/>
-          <w:color w:val="000000"/>
-          <w:shd w:val="clear" w:color="auto" w:fill="FFFFFF"/>
-        </w:rPr>
-        <w:t xml:space="preserve">conversas de aplicativos </w:t>
-      </w:r>
-      <w:r>
-        <w:rPr>
-          <w:b/>
-          <w:color w:val="000000"/>
-          <w:shd w:val="clear" w:color="auto" w:fill="FFFFFF"/>
-        </w:rPr>
-        <w:t xml:space="preserve">e </w:t>
-      </w:r>
-      <w:r>
-        <w:rPr>
-          <w:b/>
-          <w:color w:val="000000"/>
-          <w:shd w:val="clear" w:color="auto" w:fill="FFFFFF"/>
-        </w:rPr>
-        <w:t>de m</w:t>
-      </w:r>
-      <w:r>
-        <w:rPr>
-          <w:b/>
-          <w:color w:val="000000"/>
-          <w:shd w:val="clear" w:color="auto" w:fill="FFFFFF"/>
-        </w:rPr>
-        <w:t>ensagens de texto)</w:t>
-      </w:r>
-      <w:r>
-        <w:rPr>
-          <w:b/>
-          <w:color w:val="000000"/>
-          <w:shd w:val="clear" w:color="auto" w:fill="FFFFFF"/>
-        </w:rPr>
-        <w:t xml:space="preserve"> e análise de conteúdo</w:t>
-      </w:r>
-      <w:r>
-        <w:rPr>
-          <w:b/>
-          <w:color w:val="000000"/>
-          <w:shd w:val="clear" w:color="auto" w:fill="FFFFFF"/>
-        </w:rPr>
-        <w:t xml:space="preserve">, </w:t>
-      </w:r>
-      <w:r>
-        <w:rPr>
-          <w:b/>
-          <w:color w:val="000000"/>
-          <w:shd w:val="clear" w:color="auto" w:fill="FFFFFF"/>
-        </w:rPr>
-        <w:t>a fim de colaborar com as investigações</w:t>
-      </w:r>
-      <w:r>
-        <w:rPr>
-          <w:b/>
-          <w:color w:val="000000"/>
-          <w:shd w:val="clear" w:color="auto" w:fill="FFFFFF"/>
-        </w:rPr>
-        <w:t xml:space="preserve"> de crimes de tráfico de drogas</w:t>
-      </w:r>
-      <w:r>
-        <w:rPr>
-          <w:b/>
-          <w:color w:val="000000"/>
-          <w:shd w:val="clear" w:color="auto" w:fill="FFFFFF"/>
-        </w:rPr>
-        <w:t>.</w:t>
-      </w:r>
-      <w:r>
-        <w:rPr>
-          <w:color w:val="000000"/>
-          <w:shd w:val="clear" w:color="auto" w:fill="FFFFFF"/>
-        </w:rPr>
-        <w:t> </w:t>
-      </w:r>
-      <w:r>
-        <w:rPr>
-          <w:color w:val="000000"/>
-          <w:shd w:val="clear" w:color="auto" w:fill="FFFFFF"/>
-        </w:rPr>
-        <w:t>O aparelho de telefonia celular foi recebido pelo perito signatário para exame pericial onde se constatou que o aparelho encontrava-se lacrado</w:t>
-      </w:r>
-      <w:r>
-        <w:rPr>
-          <w:color w:val="000000"/>
-          <w:shd w:val="clear" w:color="auto" w:fill="FFFFFF"/>
-        </w:rPr>
-        <w:t xml:space="preserve"> </w:t>
-      </w:r>
-      <w:r>
-        <w:rPr>
-          <w:color w:val="000000"/>
-          <w:shd w:val="clear" w:color="auto" w:fill="FFFFFF"/>
-        </w:rPr>
-        <w:t>no saco de evidências</w:t>
-      </w:r>
-      <w:r>
-        <w:rPr>
-          <w:color w:val="000000"/>
-          <w:shd w:val="clear" w:color="auto" w:fill="FFFFFF"/>
-        </w:rPr>
-        <w:t xml:space="preserve"> </w:t>
-      </w:r>
-      <w:r>
-        <w:rPr>
-          <w:b/>
-          <w:color w:val="000000"/>
-          <w:shd w:val="clear" w:color="auto" w:fill="FFFFFF"/>
-        </w:rPr>
-        <w:t>(ver Ilustração 0</w:t>
-      </w:r>
-      <w:r>
-        <w:rPr>
-          <w:b/>
-          <w:color w:val="000000"/>
-          <w:shd w:val="clear" w:color="auto" w:fill="FFFFFF"/>
-        </w:rPr>
-        <w:t>1 e 02</w:t>
-      </w:r>
-      <w:r>
-        <w:rPr>
-          <w:b/>
-          <w:color w:val="000000"/>
-          <w:shd w:val="clear" w:color="auto" w:fill="FFFFFF"/>
-        </w:rPr>
-        <w:t>)</w:t>
-      </w:r>
-      <w:r>
-        <w:rPr>
-          <w:color w:val="000000"/>
-          <w:shd w:val="clear" w:color="auto" w:fill="FFFFFF"/>
-        </w:rPr>
-        <w:t xml:space="preserve">, </w:t>
-      </w:r>
-      <w:r>
-        <w:rPr>
-          <w:color w:val="000000"/>
-          <w:shd w:val="clear" w:color="auto" w:fill="FFFFFF"/>
-        </w:rPr>
-        <w:t>em seguida foi deslacrado pelo Perito</w:t>
-      </w:r>
-      <w:r>
-        <w:rPr>
-          <w:color w:val="000000"/>
-          <w:shd w:val="clear" w:color="auto" w:fill="FFFFFF"/>
-        </w:rPr>
-        <w:t xml:space="preserve">. </w:t>
-      </w:r>
-      <w:r>
-        <w:rPr>
-          <w:color w:val="000000"/>
-          <w:shd w:val="clear" w:color="auto" w:fill="FFFFFF"/>
-        </w:rPr>
-        <w:t xml:space="preserve">Após ligar o aparelho, o Perito observou que o mesmo estava em modo avião conforme </w:t>
-      </w:r>
-      <w:r>
-        <w:rPr>
-          <w:b/>
-          <w:color w:val="000000"/>
-          <w:shd w:val="clear" w:color="auto" w:fill="FFFFFF"/>
-        </w:rPr>
-        <w:t>Ilustração 0</w:t>
-      </w:r>
-      <w:r>
-        <w:rPr>
-          <w:b/>
-          <w:color w:val="000000"/>
-          <w:shd w:val="clear" w:color="auto" w:fill="FFFFFF"/>
-        </w:rPr>
-        <w:t>6</w:t>
+          <w:b/>
+          <w:bCs/>
+          <w:color w:val="000000"/>
+          <w:shd w:val="clear" w:color="auto" w:fill="FFFFFF"/>
+        </w:rPr>
+        <w:t>”</w:t>
       </w:r>
       <w:r>
         <w:rPr>
@@ -629,16 +538,14 @@
         <w:jc w:val="both"/>
       </w:pPr>
       <w:r>
-        <w:t>Foi encaminhado para exame 01 (u</w:t>
-      </w:r>
-      <w:r>
-        <w:t>m) aparelho</w:t>
-      </w:r>
-      <w:r>
-        <w:t xml:space="preserve"> celular n</w:t>
-      </w:r>
-      <w:r>
-        <w:t>a cor preta</w:t>
+        <w:t xml:space="preserve">Foi encaminhado para exame 01 (um) aparelho celular na </w:t>
+      </w:r>
+      <w:r>
+        <w:rPr>
+          <w:b/>
+          <w:bCs/>
+        </w:rPr>
+        <w:t>cor preta</w:t>
       </w:r>
       <w:r>
         <w:t xml:space="preserve">, marca </w:t>
@@ -646,86 +553,104 @@
       <w:r>
         <w:rPr>
           <w:b/>
-        </w:rPr>
-        <w:t>XIOMI</w:t>
-      </w:r>
-      <w:r>
+          <w:bCs/>
+        </w:rPr>
+        <w:t>MOTOROLA</w:t>
+      </w:r>
+      <w:r>
+        <w:t xml:space="preserve">, modelo </w:t>
+      </w:r>
+      <w:r>
+        <w:rPr>
+          <w:b/>
+          <w:bCs/>
+        </w:rPr>
+        <w:t>M</w:t>
+      </w:r>
+      <w:r>
+        <w:rPr>
+          <w:b/>
+          <w:bCs/>
+        </w:rPr>
+        <w:t>OTO</w:t>
+      </w:r>
+      <w:r>
+        <w:rPr>
+          <w:b/>
+          <w:bCs/>
+        </w:rPr>
+        <w:t xml:space="preserve"> </w:t>
+      </w:r>
+      <w:r>
+        <w:rPr>
+          <w:b/>
+        </w:rPr>
+        <w:t>G</w:t>
+      </w:r>
+      <w:r>
+        <w:rPr>
+          <w:b/>
+        </w:rPr>
+        <w:t>52</w:t>
+      </w:r>
+      <w:r>
+        <w:t xml:space="preserve">, </w:t>
+      </w:r>
+      <w:r>
+        <w:t xml:space="preserve">IMEI </w:t>
+      </w:r>
+      <w:r>
+        <w:rPr>
+          <w:rFonts w:ascii="Arial" w:hAnsi="Arial" w:cs="Arial"/>
+          <w:b/>
+          <w:bCs/>
+        </w:rPr>
+        <w:t>354998773395097</w:t>
+      </w:r>
+      <w:r>
+        <w:rPr>
+          <w:rFonts w:ascii="Arial" w:hAnsi="Arial" w:cs="Arial"/>
+          <w:b/>
+          <w:bCs/>
+        </w:rPr>
         <w:t>,</w:t>
       </w:r>
       <w:r>
-        <w:t xml:space="preserve"> modelo </w:t>
-      </w:r>
-      <w:r>
-        <w:rPr>
-          <w:b/>
-        </w:rPr>
-        <w:t>REDMI 10A</w:t>
-      </w:r>
-      <w:r>
-        <w:rPr>
-          <w:b/>
+        <w:rPr>
+          <w:rFonts w:ascii="Arial" w:hAnsi="Arial" w:cs="Arial"/>
+          <w:b/>
+          <w:bCs/>
         </w:rPr>
         <w:t xml:space="preserve"> </w:t>
       </w:r>
       <w:r>
         <w:rPr>
-          <w:b/>
-        </w:rPr>
-        <w:t>(</w:t>
-      </w:r>
-      <w:r>
-        <w:rPr>
-          <w:b/>
-        </w:rPr>
-        <w:t>Xiaomi 220233L2G</w:t>
-      </w:r>
-      <w:r>
-        <w:rPr>
-          <w:b/>
-        </w:rPr>
-        <w:t>)</w:t>
-      </w:r>
-      <w:r>
-        <w:t xml:space="preserve">, </w:t>
-      </w:r>
-      <w:r>
+          <w:rFonts w:ascii="Arial" w:hAnsi="Arial" w:cs="Arial"/>
+        </w:rPr>
         <w:t>número de série</w:t>
       </w:r>
       <w:r>
-        <w:t xml:space="preserve"> 38902/62YP12815</w:t>
-      </w:r>
-      <w:r>
-        <w:t>,</w:t>
-      </w:r>
-      <w:r>
-        <w:t xml:space="preserve"> IMEI </w:t>
-      </w:r>
-      <w:r>
-        <w:t xml:space="preserve">(slot 1) </w:t>
-      </w:r>
-      <w:r>
         <w:rPr>
           <w:rFonts w:ascii="Arial" w:hAnsi="Arial" w:cs="Arial"/>
-        </w:rPr>
-        <w:t>861144064580420 / 78</w:t>
-      </w:r>
-      <w:r>
-        <w:t xml:space="preserve">, </w:t>
-      </w:r>
-      <w:r>
-        <w:t>possuindo o</w:t>
-      </w:r>
-      <w:r>
-        <w:t>s</w:t>
-      </w:r>
-      <w:r>
-        <w:t xml:space="preserve"> ite</w:t>
-      </w:r>
-      <w:r>
-        <w:t>ns</w:t>
-      </w:r>
-      <w:r>
-        <w:t xml:space="preserve"> a seguir:</w:t>
+          <w:b/>
+          <w:bCs/>
+        </w:rPr>
+        <w:t xml:space="preserve"> 0078707871</w:t>
+      </w:r>
+      <w:r>
+        <w:rPr>
+          <w:rFonts w:ascii="Arial" w:hAnsi="Arial" w:cs="Arial"/>
+        </w:rPr>
+        <w:t xml:space="preserve"> </w:t>
+      </w:r>
+      <w:r>
+        <w:t>possuindo o ite</w:t>
+      </w:r>
+      <w:r>
+        <w:t>m</w:t>
+      </w:r>
+      <w:r>
+        <w:t xml:space="preserve"> a seguir: </w:t>
       </w:r>
     </w:p>
     <w:p>
@@ -734,22 +659,7 @@
         <w:jc w:val="both"/>
       </w:pPr>
       <w:r>
-        <w:t>- 0</w:t>
-      </w:r>
-      <w:r>
-        <w:t>1</w:t>
-      </w:r>
-      <w:r>
-        <w:t xml:space="preserve"> (</w:t>
-      </w:r>
-      <w:r>
-        <w:t>um</w:t>
-      </w:r>
-      <w:r>
-        <w:t>) cartão SIM,</w:t>
-      </w:r>
-      <w:r>
-        <w:t xml:space="preserve"> da operadora de telefonia móvel </w:t>
+        <w:t xml:space="preserve">– 01 (um) cartão SIM, da operadora de telefonia móvel </w:t>
       </w:r>
       <w:r>
         <w:rPr>
@@ -758,13 +668,14 @@
         <w:t>CLARO</w:t>
       </w:r>
       <w:r>
-        <w:t>, ICC</w:t>
-      </w:r>
-      <w:r>
-        <w:t xml:space="preserve">ID </w:t>
-      </w:r>
-      <w:r>
-        <w:t>89550532990145516024</w:t>
+        <w:t xml:space="preserve">, ICCID </w:t>
+      </w:r>
+      <w:r>
+        <w:rPr>
+          <w:b/>
+          <w:bCs/>
+        </w:rPr>
+        <w:t>89550534970146983322</w:t>
       </w:r>
       <w:r>
         <w:t xml:space="preserve">, conforme </w:t>
@@ -772,89 +683,9 @@
       <w:r>
         <w:rPr>
           <w:b/>
-        </w:rPr>
-        <w:t>Ilustração</w:t>
-      </w:r>
-      <w:r>
-        <w:rPr>
-          <w:b/>
-        </w:rPr>
-        <w:t xml:space="preserve"> 07</w:t>
-      </w:r>
-      <w:r>
-        <w:t>.</w:t>
-      </w:r>
-    </w:p>
-    <w:p>
-      <w:pPr>
-        <w:pStyle w:val="Corpodetexto"/>
-        <w:jc w:val="both"/>
-      </w:pPr>
-      <w:r>
-        <w:t>- 0</w:t>
-      </w:r>
-      <w:r>
-        <w:t>1</w:t>
-      </w:r>
-      <w:r>
-        <w:t xml:space="preserve"> (</w:t>
-      </w:r>
-      <w:r>
-        <w:t>um</w:t>
-      </w:r>
-      <w:r>
-        <w:t>) cartão SIM,</w:t>
-      </w:r>
-      <w:r>
-        <w:t xml:space="preserve"> </w:t>
-      </w:r>
-      <w:r>
-        <w:t xml:space="preserve">da operadora de telefonia </w:t>
-      </w:r>
-      <w:r>
-        <w:rPr>
-          <w:u w:val="single"/>
-        </w:rPr>
-        <w:t>móvel</w:t>
-      </w:r>
-      <w:r>
-        <w:t xml:space="preserve"> </w:t>
-      </w:r>
-      <w:r>
-        <w:rPr>
-          <w:b/>
-        </w:rPr>
-        <w:t>CLARO</w:t>
-      </w:r>
-      <w:r>
-        <w:t>, ICC</w:t>
-      </w:r>
-      <w:r>
-        <w:t xml:space="preserve">ID </w:t>
-      </w:r>
-      <w:r>
-        <w:t>89550537970033180427</w:t>
-      </w:r>
-      <w:r>
-        <w:t>,</w:t>
-      </w:r>
-      <w:r>
-        <w:t xml:space="preserve"> </w:t>
-      </w:r>
-      <w:r>
-        <w:t xml:space="preserve">conforme </w:t>
-      </w:r>
-      <w:r>
-        <w:rPr>
-          <w:b/>
-        </w:rPr>
-        <w:t>Ilustração 0</w:t>
-      </w:r>
-      <w:r>
-        <w:rPr>
-          <w:b/>
-        </w:rPr>
-        <w:t>8.</w:t>
+          <w:bCs/>
+        </w:rPr>
+        <w:t>“Ilustração 08”.</w:t>
       </w:r>
     </w:p>
     <w:p>
@@ -1010,28 +841,14 @@
           <w:b/>
           <w:szCs w:val="22"/>
         </w:rPr>
-        <w:t>6</w:t>
+        <w:t xml:space="preserve">6 </w:t>
       </w:r>
       <w:r>
         <w:rPr>
           <w:b/>
           <w:szCs w:val="22"/>
         </w:rPr>
-        <w:t xml:space="preserve"> </w:t>
-      </w:r>
-      <w:r>
-        <w:rPr>
-          <w:b/>
-          <w:szCs w:val="22"/>
-        </w:rPr>
-        <w:t>-</w:t>
-      </w:r>
-      <w:r>
-        <w:rPr>
-          <w:b/>
-          <w:szCs w:val="22"/>
-        </w:rPr>
-        <w:t xml:space="preserve"> DO EXAME</w:t>
+        <w:t>- DO EXAME</w:t>
       </w:r>
     </w:p>
     <w:p>
@@ -1043,19 +860,17 @@
         </w:tabs>
         <w:ind w:right="282"/>
         <w:jc w:val="both"/>
-      </w:pPr>
-      <w:r>
-        <w:lastRenderedPageBreak/>
-        <w:t>Inicialmente foi realizada a análise e inspeção do material para constatar o seu correto funcionamento. Em seguida o perito iniciou os exames para levantamento e ex</w:t>
-      </w:r>
-      <w:r>
-        <w:t>tração dos dados armazenados no mesmo</w:t>
-      </w:r>
-      <w:r>
-        <w:t>. Os dados encon</w:t>
-      </w:r>
-      <w:r>
-        <w:t>trados foram transcritos abaixo:</w:t>
+        <w:rPr>
+          <w:color w:val="000000"/>
+          <w:shd w:val="clear" w:color="auto" w:fill="FFFFFF"/>
+        </w:rPr>
+      </w:pPr>
+      <w:r>
+        <w:rPr>
+          <w:color w:val="000000"/>
+          <w:shd w:val="clear" w:color="auto" w:fill="FFFFFF"/>
+        </w:rPr>
+        <w:t xml:space="preserve">Inicialmente foi realizada a análise e inspeção do material para constatar o seu correto funcionamento. Em seguida o perito iniciou os exames para levantamento e extração dos dados armazenados no mesmo. Os dados encontrados foram transcritos abaixo: </w:t>
       </w:r>
     </w:p>
     <w:p>
@@ -1067,12 +882,18 @@
         </w:tabs>
         <w:ind w:right="282"/>
         <w:jc w:val="both"/>
-      </w:pPr>
-      <w:r>
-        <w:t>6</w:t>
-      </w:r>
-      <w:r>
-        <w:t>.1 - FUNCIONAMENTO:</w:t>
+        <w:rPr>
+          <w:color w:val="000000"/>
+          <w:shd w:val="clear" w:color="auto" w:fill="FFFFFF"/>
+        </w:rPr>
+      </w:pPr>
+      <w:r>
+        <w:rPr>
+          <w:color w:val="000000"/>
+          <w:shd w:val="clear" w:color="auto" w:fill="FFFFFF"/>
+        </w:rPr>
+        <w:lastRenderedPageBreak/>
+        <w:t xml:space="preserve">6.1 - FUNCIONAMENTO: </w:t>
       </w:r>
     </w:p>
     <w:p>
@@ -1084,39 +905,17 @@
         </w:tabs>
         <w:ind w:right="282"/>
         <w:jc w:val="both"/>
-      </w:pPr>
-      <w:r>
-        <w:t>O aparelho apresentou funciona</w:t>
-      </w:r>
-      <w:r>
-        <w:t>mento normal durante os exames.</w:t>
-      </w:r>
-      <w:r>
-        <w:t xml:space="preserve"> O aparelho apresenta danos e fissuras em seu display </w:t>
-      </w:r>
-      <w:r>
-        <w:rPr>
-          <w:b/>
-          <w:bCs/>
-        </w:rPr>
-        <w:t>(ver “Ilustração 0</w:t>
-      </w:r>
-      <w:r>
-        <w:rPr>
-          <w:b/>
-          <w:bCs/>
-        </w:rPr>
-        <w:t>4</w:t>
-      </w:r>
-      <w:r>
-        <w:rPr>
-          <w:b/>
-          <w:bCs/>
-        </w:rPr>
-        <w:t>”)</w:t>
-      </w:r>
-      <w:r>
-        <w:t>.</w:t>
+        <w:rPr>
+          <w:color w:val="000000"/>
+          <w:shd w:val="clear" w:color="auto" w:fill="FFFFFF"/>
+        </w:rPr>
+      </w:pPr>
+      <w:r>
+        <w:rPr>
+          <w:color w:val="000000"/>
+          <w:shd w:val="clear" w:color="auto" w:fill="FFFFFF"/>
+        </w:rPr>
+        <w:t>O aparelho apresentou funcionamento normal durante os exames.</w:t>
       </w:r>
     </w:p>
     <w:p>
@@ -1128,15 +927,17 @@
         </w:tabs>
         <w:ind w:right="282"/>
         <w:jc w:val="both"/>
-      </w:pPr>
-      <w:r>
-        <w:t>6.2</w:t>
-      </w:r>
-      <w:r>
-        <w:t xml:space="preserve"> – </w:t>
-      </w:r>
-      <w:r>
-        <w:t>EXTRAÇÃO E DECODIFICAÇÃO DOS DADOS:</w:t>
+        <w:rPr>
+          <w:color w:val="000000"/>
+          <w:shd w:val="clear" w:color="auto" w:fill="FFFFFF"/>
+        </w:rPr>
+      </w:pPr>
+      <w:r>
+        <w:rPr>
+          <w:color w:val="000000"/>
+          <w:shd w:val="clear" w:color="auto" w:fill="FFFFFF"/>
+        </w:rPr>
+        <w:t>6.2 – EXTRAÇÃO E DECODIFICAÇÃO DOS DADOS:</w:t>
       </w:r>
     </w:p>
     <w:p>
@@ -1148,6 +949,9 @@
         </w:tabs>
         <w:ind w:right="282"/>
         <w:jc w:val="both"/>
+        <w:rPr>
+          <w:color w:val="FF0000"/>
+        </w:rPr>
       </w:pPr>
       <w:r>
         <w:t>Foi realizada a extração e decodificação dos dados armazenados no aparelho de tel</w:t>
@@ -1165,31 +969,61 @@
         <w:rPr>
           <w:b/>
         </w:rPr>
-        <w:t xml:space="preserve">“UFED </w:t>
-      </w:r>
-      <w:r>
-        <w:rPr>
-          <w:b/>
-        </w:rPr>
-        <w:t>4PC</w:t>
-      </w:r>
-      <w:r>
-        <w:rPr>
-          <w:b/>
-        </w:rPr>
-        <w:t>” (</w:t>
-      </w:r>
-      <w:r>
-        <w:rPr>
-          <w:b/>
-        </w:rPr>
-        <w:t>versão 7.</w:t>
-      </w:r>
-      <w:r>
-        <w:rPr>
-          <w:b/>
-        </w:rPr>
-        <w:t>68</w:t>
+        <w:t>“UFED 4PC” (versão 7.</w:t>
+      </w:r>
+      <w:r>
+        <w:rPr>
+          <w:b/>
+        </w:rPr>
+        <w:t>70</w:t>
+      </w:r>
+      <w:r>
+        <w:rPr>
+          <w:b/>
+        </w:rPr>
+        <w:t>.0.1</w:t>
+      </w:r>
+      <w:r>
+        <w:rPr>
+          <w:b/>
+        </w:rPr>
+        <w:t>80</w:t>
+      </w:r>
+      <w:r>
+        <w:rPr>
+          <w:b/>
+        </w:rPr>
+        <w:t>)</w:t>
+      </w:r>
+      <w:r>
+        <w:rPr>
+          <w:b/>
+        </w:rPr>
+        <w:t xml:space="preserve"> </w:t>
+      </w:r>
+      <w:r>
+        <w:t>e o</w:t>
+      </w:r>
+      <w:r>
+        <w:rPr>
+          <w:b/>
+        </w:rPr>
+        <w:t xml:space="preserve"> </w:t>
+      </w:r>
+      <w:r>
+        <w:t>Software Forense</w:t>
+      </w:r>
+      <w:r>
+        <w:rPr>
+          <w:b/>
+        </w:rPr>
+        <w:t xml:space="preserve"> “PHYSICAL ANALYZER” (versão 7.6</w:t>
+      </w:r>
+      <w:r>
+        <w:rPr>
+          <w:b/>
+        </w:rPr>
+        <w:t>9</w:t>
       </w:r>
       <w:r>
         <w:rPr>
@@ -1201,61 +1035,7 @@
         <w:rPr>
           <w:b/>
         </w:rPr>
-        <w:t>809</w:t>
-      </w:r>
-      <w:r>
-        <w:rPr>
-          <w:b/>
-        </w:rPr>
-        <w:t>)</w:t>
-      </w:r>
-      <w:r>
-        <w:rPr>
-          <w:b/>
-        </w:rPr>
-        <w:t xml:space="preserve"> </w:t>
-      </w:r>
-      <w:r>
-        <w:t>e o</w:t>
-      </w:r>
-      <w:r>
-        <w:rPr>
-          <w:b/>
-        </w:rPr>
-        <w:t xml:space="preserve"> </w:t>
-      </w:r>
-      <w:r>
-        <w:t>Software Forense</w:t>
-      </w:r>
-      <w:r>
-        <w:rPr>
-          <w:b/>
-        </w:rPr>
-        <w:t xml:space="preserve"> “PHYSICAL ANALYZER” (versão 7.</w:t>
-      </w:r>
-      <w:r>
-        <w:rPr>
-          <w:b/>
-        </w:rPr>
-        <w:t>6</w:t>
-      </w:r>
-      <w:r>
-        <w:rPr>
-          <w:b/>
-        </w:rPr>
-        <w:t>7</w:t>
-      </w:r>
-      <w:r>
-        <w:rPr>
-          <w:b/>
-        </w:rPr>
-        <w:t>.0.</w:t>
-      </w:r>
-      <w:r>
-        <w:rPr>
-          <w:b/>
-        </w:rPr>
-        <w:t>15</w:t>
+        <w:t>10</w:t>
       </w:r>
       <w:r>
         <w:rPr>
@@ -1290,41 +1070,24 @@
           <w:b/>
           <w:i/>
         </w:rPr>
-        <w:t>File</w:t>
+        <w:t>File System</w:t>
       </w:r>
       <w:r>
         <w:rPr>
           <w:b/>
           <w:i/>
         </w:rPr>
-        <w:t xml:space="preserve"> </w:t>
+        <w:t>”</w:t>
       </w:r>
       <w:r>
         <w:rPr>
           <w:b/>
           <w:i/>
         </w:rPr>
-        <w:t xml:space="preserve">System </w:t>
-      </w:r>
-      <w:r>
-        <w:rPr>
-          <w:b/>
-          <w:i/>
-        </w:rPr>
-        <w:t>”</w:t>
-      </w:r>
-      <w:r>
-        <w:rPr>
-          <w:b/>
-          <w:i/>
-        </w:rPr>
         <w:t xml:space="preserve">. </w:t>
       </w:r>
       <w:r>
-        <w:t xml:space="preserve">Com o procedimento foi possível obter arquivos </w:t>
-      </w:r>
-      <w:r>
-        <w:t>de mensagens</w:t>
+        <w:t>Com o procedimento foi possível obter arquivos de mensagens</w:t>
       </w:r>
       <w:r>
         <w:t xml:space="preserve"> sms’s e de aplicativos, fotos, imagens, áudios, vídeos, documentos, localização GPS, histórico da web, lista de contatos e registro de chamadas</w:t>
@@ -1344,25 +1107,22 @@
         <w:jc w:val="both"/>
       </w:pPr>
       <w:r>
-        <w:t>Para atendimento a requisição pericial, os dados do aparelho celular (</w:t>
+        <w:t>Para</w:t>
+      </w:r>
+      <w:r>
+        <w:t xml:space="preserve"> atendimento a requisição pericial, os dados do aparelho celular (</w:t>
       </w:r>
       <w:r>
         <w:t>mensagens</w:t>
       </w:r>
       <w:r>
-        <w:t xml:space="preserve"> sms’s e de aplicativos, fotos, imagens, áudios, vídeos, documentos, localização GPS, histórico da web, lista de contatos e registro de chamadas</w:t>
-      </w:r>
-      <w:r>
-        <w:t xml:space="preserve">), foram salvos em relatórios gerados pela Ferramenta Forense </w:t>
+        <w:t xml:space="preserve"> sms’s e de aplicativos, fotos, imagens, áudios, vídeos, documentos, localização GPS, histórico da web, lista de contatos e registro de chamadas), foram salvos em relatórios gerados pela Ferramenta Forense </w:t>
       </w:r>
       <w:r>
         <w:t>“</w:t>
       </w:r>
       <w:r>
-        <w:t xml:space="preserve">UFED </w:t>
-      </w:r>
-      <w:r>
-        <w:t>4PC</w:t>
+        <w:t>UFED 4PC</w:t>
       </w:r>
       <w:r>
         <w:t>”</w:t>
@@ -1374,74 +1134,56 @@
         <w:t>“PHYSICAL ANALYZER”</w:t>
       </w:r>
       <w:r>
-        <w:t>. O relatório encontra-se disponíve</w:t>
-      </w:r>
-      <w:r>
-        <w:t>l</w:t>
-      </w:r>
-      <w:r>
-        <w:t xml:space="preserve"> no</w:t>
-      </w:r>
-      <w:r>
+        <w:t xml:space="preserve">. O relatório encontra-se disponível no </w:t>
+      </w:r>
+      <w:r>
+        <w:rPr>
+          <w:b/>
+          <w:bCs/>
+        </w:rPr>
+        <w:t>DVD-R</w:t>
+      </w:r>
+      <w:r>
+        <w:t xml:space="preserve"> da marca </w:t>
+      </w:r>
+      <w:r>
+        <w:rPr>
+          <w:b/>
+        </w:rPr>
+        <w:t xml:space="preserve">MAXPRINT </w:t>
+      </w:r>
+      <w:r>
+        <w:rPr>
+          <w:bCs/>
+        </w:rPr>
+        <w:t>com capacidade de</w:t>
+      </w:r>
+      <w:r>
+        <w:rPr>
+          <w:b/>
+        </w:rPr>
+        <w:t xml:space="preserve"> 4.7 GB</w:t>
+      </w:r>
+      <w:r>
+        <w:t>, anexo ao laudo pericial, no caminho da pasta “</w:t>
+      </w:r>
+      <w:r>
+        <w:rPr>
+          <w:b/>
+        </w:rPr>
+        <w:t>\Relatório_UFED_2024.01.078849\motorola_moto g52</w:t>
+      </w:r>
+      <w:r>
+        <w:rPr>
+          <w:b/>
+        </w:rPr>
+        <w:t>”</w:t>
+      </w:r>
+      <w:r>
+        <w:rPr>
+          <w:b/>
+        </w:rPr>
         <w:t xml:space="preserve"> </w:t>
-      </w:r>
-      <w:r>
-        <w:rPr>
-          <w:b/>
-          <w:bCs/>
-        </w:rPr>
-        <w:t>DVD-R</w:t>
-      </w:r>
-      <w:r>
-        <w:t xml:space="preserve"> da marca </w:t>
-      </w:r>
-      <w:r>
-        <w:rPr>
-          <w:b/>
-        </w:rPr>
-        <w:t>MAXPRINT</w:t>
-      </w:r>
-      <w:r>
-        <w:rPr>
-          <w:b/>
-        </w:rPr>
-        <w:t xml:space="preserve"> </w:t>
-      </w:r>
-      <w:r>
-        <w:rPr>
-          <w:bCs/>
-        </w:rPr>
-        <w:t>com capacidade de</w:t>
-      </w:r>
-      <w:r>
-        <w:rPr>
-          <w:b/>
-        </w:rPr>
-        <w:t xml:space="preserve"> </w:t>
-      </w:r>
-      <w:r>
-        <w:rPr>
-          <w:b/>
-        </w:rPr>
-        <w:t>4.7</w:t>
-      </w:r>
-      <w:r>
-        <w:rPr>
-          <w:b/>
-        </w:rPr>
-        <w:t xml:space="preserve"> GB</w:t>
-      </w:r>
-      <w:r>
-        <w:t>, anexo ao laudo pericial, no caminho da pasta “</w:t>
-      </w:r>
-      <w:r>
-        <w:rPr>
-          <w:b/>
-        </w:rPr>
-        <w:t>\Relatório_UFED_2024.01.032308\Xiaomi_220233L2G</w:t>
-      </w:r>
-      <w:r>
-        <w:t xml:space="preserve">”, </w:t>
       </w:r>
       <w:r>
         <w:t>podendo ser visualizado por meio da execução do arquivo “</w:t>
@@ -1470,16 +1212,59 @@
         <w:t xml:space="preserve">Em análise ao conteúdo foi possível identificar informações com </w:t>
       </w:r>
       <w:r>
-        <w:t xml:space="preserve">relevância </w:t>
-      </w:r>
-      <w:r>
-        <w:t xml:space="preserve">ao </w:t>
-      </w:r>
-      <w:r>
-        <w:rPr>
-          <w:u w:val="single"/>
-        </w:rPr>
-        <w:t>caso</w:t>
+        <w:t>relevância a</w:t>
+      </w:r>
+      <w:r>
+        <w:t xml:space="preserve">o caso (ver </w:t>
+      </w:r>
+      <w:r>
+        <w:rPr>
+          <w:b/>
+          <w:bCs/>
+        </w:rPr>
+        <w:t xml:space="preserve">“Ilustração </w:t>
+      </w:r>
+      <w:r>
+        <w:rPr>
+          <w:b/>
+          <w:bCs/>
+        </w:rPr>
+        <w:t>09</w:t>
+      </w:r>
+      <w:r>
+        <w:rPr>
+          <w:b/>
+          <w:bCs/>
+        </w:rPr>
+        <w:t xml:space="preserve"> a </w:t>
+      </w:r>
+      <w:r>
+        <w:rPr>
+          <w:b/>
+          <w:bCs/>
+        </w:rPr>
+        <w:t>1</w:t>
+      </w:r>
+      <w:r>
+        <w:rPr>
+          <w:b/>
+          <w:bCs/>
+        </w:rPr>
+        <w:t>1</w:t>
+      </w:r>
+      <w:r>
+        <w:rPr>
+          <w:b/>
+          <w:bCs/>
+        </w:rPr>
+        <w:t>”</w:t>
+      </w:r>
+      <w:r>
+        <w:rPr>
+          <w:b/>
+          <w:bCs/>
+        </w:rPr>
+        <w:t>)</w:t>
       </w:r>
       <w:r>
         <w:t>.</w:t>
@@ -1494,42 +1279,78 @@
         </w:tabs>
         <w:ind w:right="282"/>
         <w:jc w:val="both"/>
-      </w:pPr>
-      <w:r>
-        <w:t xml:space="preserve">- Foram encontradas mensagens suspeitas no </w:t>
-      </w:r>
-      <w:r>
-        <w:rPr>
-          <w:b/>
-          <w:bCs/>
-        </w:rPr>
-        <w:t>status</w:t>
-      </w:r>
-      <w:r>
-        <w:t xml:space="preserve"> do aplicativo WhatsApp do usuário </w:t>
-      </w:r>
-      <w:r>
-        <w:rPr>
-          <w:b/>
-          <w:bCs/>
-        </w:rPr>
-        <w:t>“</w:t>
-      </w:r>
-      <w:r>
-        <w:rPr>
-          <w:b/>
-          <w:bCs/>
-        </w:rPr>
-        <w:t>Deus No Controle</w:t>
-      </w:r>
-      <w:r>
-        <w:rPr>
-          <w:b/>
-          <w:bCs/>
-        </w:rPr>
-        <w:t>”</w:t>
-      </w:r>
-      <w:r>
+        <w:rPr>
+          <w:b/>
+          <w:bCs/>
+        </w:rPr>
+      </w:pPr>
+      <w:r>
+        <w:rPr>
+          <w:b/>
+        </w:rPr>
+        <w:t>-</w:t>
+      </w:r>
+      <w:r>
+        <w:t xml:space="preserve"> Foram marcadas </w:t>
+      </w:r>
+      <w:r>
+        <w:rPr>
+          <w:b/>
+          <w:bCs/>
+        </w:rPr>
+        <w:t>TAG’s</w:t>
+      </w:r>
+      <w:r>
+        <w:t xml:space="preserve"> em </w:t>
+      </w:r>
+      <w:r>
+        <w:rPr>
+          <w:b/>
+          <w:bCs/>
+        </w:rPr>
+        <w:t>imagens</w:t>
+      </w:r>
+      <w:r>
+        <w:t xml:space="preserve"> suspeitas </w:t>
+      </w:r>
+      <w:r>
+        <w:t>da existência d</w:t>
+      </w:r>
+      <w:r>
+        <w:t>e</w:t>
+      </w:r>
+      <w:r>
+        <w:t xml:space="preserve"> log de uso do aplicativo “TURBO VPN” </w:t>
+      </w:r>
+      <w:r>
+        <w:t>no aparelho de telefonia celular em questão, conforme “</w:t>
+      </w:r>
+      <w:r>
+        <w:rPr>
+          <w:b/>
+          <w:bCs/>
+        </w:rPr>
+        <w:t xml:space="preserve">Ilustração </w:t>
+      </w:r>
+      <w:r>
+        <w:rPr>
+          <w:b/>
+          <w:bCs/>
+        </w:rPr>
+        <w:t>1</w:t>
+      </w:r>
+      <w:r>
+        <w:rPr>
+          <w:b/>
+          <w:bCs/>
+        </w:rPr>
+        <w:t>1</w:t>
+      </w:r>
+      <w:r>
+        <w:rPr>
+          <w:b/>
+          <w:bCs/>
+        </w:rPr>
         <w:t xml:space="preserve"> </w:t>
       </w:r>
       <w:r>
@@ -1537,44 +1358,35 @@
           <w:b/>
           <w:bCs/>
         </w:rPr>
-        <w:t>(</w:t>
-      </w:r>
-      <w:hyperlink r:id="rId7" w:history="1">
-        <w:r>
-          <w:rPr>
-            <w:rStyle w:val="Hyperlink"/>
-            <w:b/>
-            <w:bCs/>
-          </w:rPr>
-          <w:t>559184391093@s.whatsapp.net</w:t>
-        </w:r>
-      </w:hyperlink>
-      <w:r>
-        <w:rPr>
-          <w:b/>
-          <w:bCs/>
-        </w:rPr>
-        <w:t>)</w:t>
-      </w:r>
-      <w:r>
-        <w:t>, conforme</w:t>
-      </w:r>
-      <w:r>
-        <w:rPr>
-          <w:b/>
-          <w:bCs/>
-        </w:rPr>
-        <w:t xml:space="preserve"> Ilustração </w:t>
-      </w:r>
-      <w:r>
-        <w:rPr>
-          <w:b/>
-          <w:bCs/>
-        </w:rPr>
-        <w:t>11</w:t>
-      </w:r>
-      <w:r>
-        <w:t>.</w:t>
+        <w:t>e</w:t>
+      </w:r>
+      <w:r>
+        <w:rPr>
+          <w:b/>
+          <w:bCs/>
+        </w:rPr>
+        <w:t xml:space="preserve"> </w:t>
+      </w:r>
+      <w:r>
+        <w:rPr>
+          <w:b/>
+          <w:bCs/>
+        </w:rPr>
+        <w:t>1</w:t>
+      </w:r>
+      <w:r>
+        <w:rPr>
+          <w:b/>
+          <w:bCs/>
+        </w:rPr>
+        <w:t>2</w:t>
+      </w:r>
+      <w:r>
+        <w:rPr>
+          <w:b/>
+          <w:bCs/>
+        </w:rPr>
+        <w:t>”.</w:t>
       </w:r>
     </w:p>
     <w:p>
@@ -1608,52 +1420,68 @@
         <w:t>TAG’s</w:t>
       </w:r>
       <w:r>
-        <w:t xml:space="preserve"> em imagens suspeitas </w:t>
-      </w:r>
-      <w:r>
-        <w:t xml:space="preserve">de transações bancárias </w:t>
-      </w:r>
-      <w:r>
-        <w:t xml:space="preserve">(total de 350) </w:t>
-      </w:r>
-      <w:r>
-        <w:t xml:space="preserve">no aparelho de telefonia celular em questão, conforme </w:t>
-      </w:r>
-      <w:r>
-        <w:rPr>
-          <w:b/>
-          <w:bCs/>
-        </w:rPr>
-        <w:t>Ilustração</w:t>
-      </w:r>
-      <w:r>
-        <w:rPr>
-          <w:b/>
-          <w:bCs/>
-        </w:rPr>
-        <w:t xml:space="preserve"> 0</w:t>
-      </w:r>
-      <w:r>
-        <w:rPr>
-          <w:b/>
-          <w:bCs/>
-        </w:rPr>
-        <w:t>9</w:t>
-      </w:r>
-      <w:r>
-        <w:rPr>
-          <w:b/>
-          <w:bCs/>
-        </w:rPr>
-        <w:t xml:space="preserve"> e 10</w:t>
-      </w:r>
-      <w:r>
-        <w:rPr>
-          <w:b/>
-          <w:bCs/>
-        </w:rPr>
-        <w:t>.</w:t>
-      </w:r>
+        <w:t xml:space="preserve"> em </w:t>
+      </w:r>
+      <w:r>
+        <w:rPr>
+          <w:b/>
+          <w:bCs/>
+        </w:rPr>
+        <w:t xml:space="preserve">informações </w:t>
+      </w:r>
+      <w:r>
+        <w:t>de possível relevância para a investigação, com as contas e senhas logadas no celular</w:t>
+      </w:r>
+      <w:r>
+        <w:t>, conforme “</w:t>
+      </w:r>
+      <w:r>
+        <w:rPr>
+          <w:b/>
+          <w:bCs/>
+        </w:rPr>
+        <w:t xml:space="preserve">Ilustração </w:t>
+      </w:r>
+      <w:r>
+        <w:rPr>
+          <w:b/>
+          <w:bCs/>
+        </w:rPr>
+        <w:t>09 e 10</w:t>
+      </w:r>
+      <w:r>
+        <w:rPr>
+          <w:b/>
+          <w:bCs/>
+        </w:rPr>
+        <w:t>”.</w:t>
+      </w:r>
+    </w:p>
+    <w:p>
+      <w:pPr>
+        <w:pStyle w:val="Corpodetexto"/>
+        <w:tabs>
+          <w:tab w:val="left" w:pos="1985"/>
+          <w:tab w:val="left" w:pos="4620"/>
+          <w:tab w:val="left" w:pos="5979"/>
+        </w:tabs>
+        <w:ind w:right="282"/>
+        <w:jc w:val="both"/>
+      </w:pPr>
+      <w:r>
+        <w:t>Pode haver outros elementos de interesse a investigação.</w:t>
+      </w:r>
+      <w:r>
+        <w:tab/>
+      </w:r>
+    </w:p>
+    <w:p>
+      <w:pPr>
+        <w:tabs>
+          <w:tab w:val="left" w:pos="4962"/>
+        </w:tabs>
+        <w:jc w:val="both"/>
+      </w:pPr>
     </w:p>
     <w:p>
       <w:pPr>
@@ -1664,12 +1492,21 @@
         </w:tabs>
         <w:ind w:right="282"/>
         <w:jc w:val="both"/>
-      </w:pPr>
-      <w:r>
-        <w:t>Pode</w:t>
-      </w:r>
-      <w:r>
-        <w:t xml:space="preserve"> haver outros elementos de interesse a investigação.</w:t>
+        <w:rPr>
+          <w:b/>
+        </w:rPr>
+      </w:pPr>
+      <w:r>
+        <w:rPr>
+          <w:b/>
+        </w:rPr>
+        <w:t>7</w:t>
+      </w:r>
+      <w:r>
+        <w:rPr>
+          <w:b/>
+        </w:rPr>
+        <w:t xml:space="preserve"> - ANEXOS INTEGRANTES DO LAUDO:</w:t>
       </w:r>
     </w:p>
     <w:p>
@@ -1681,10 +1518,100 @@
         </w:tabs>
         <w:ind w:right="282"/>
         <w:jc w:val="both"/>
-        <w:rPr>
-          <w:bCs/>
-        </w:rPr>
-      </w:pPr>
+      </w:pPr>
+      <w:r>
+        <w:t>Uma</w:t>
+      </w:r>
+      <w:r>
+        <w:t xml:space="preserve"> mídia ó</w:t>
+      </w:r>
+      <w:r>
+        <w:t>p</w:t>
+      </w:r>
+      <w:r>
+        <w:t xml:space="preserve">tica </w:t>
+      </w:r>
+      <w:r>
+        <w:rPr>
+          <w:b/>
+        </w:rPr>
+        <w:t>(DVD-R)</w:t>
+      </w:r>
+      <w:r>
+        <w:t xml:space="preserve"> da marca </w:t>
+      </w:r>
+      <w:r>
+        <w:rPr>
+          <w:b/>
+        </w:rPr>
+        <w:t>MAXPRINT</w:t>
+      </w:r>
+      <w:r>
+        <w:t xml:space="preserve"> foi</w:t>
+      </w:r>
+      <w:r>
+        <w:t xml:space="preserve"> gravada e acompanha este laudo na forma de anexo digital. Os diretórios e arquivos que foram gravados no anexo d</w:t>
+      </w:r>
+      <w:r>
+        <w:t xml:space="preserve">igital estão descritos no item </w:t>
+      </w:r>
+      <w:r>
+        <w:rPr>
+          <w:b/>
+        </w:rPr>
+        <w:t>6 – DO EXAME</w:t>
+      </w:r>
+      <w:r>
+        <w:t>. A mídia ó</w:t>
+      </w:r>
+      <w:r>
+        <w:t>p</w:t>
+      </w:r>
+      <w:r>
+        <w:t xml:space="preserve">tica utilizada não permite alteração de seus dados após a gravação. Os valores de código hash de cada arquivo foram calculados utilizando o algoritmo </w:t>
+      </w:r>
+      <w:r>
+        <w:rPr>
+          <w:b/>
+        </w:rPr>
+        <w:t>MD5</w:t>
+      </w:r>
+      <w:r>
+        <w:t xml:space="preserve"> e estão listados, seguidos do nome de seu respectivo arquivo, no arquivo </w:t>
+      </w:r>
+      <w:r>
+        <w:rPr>
+          <w:b/>
+        </w:rPr>
+        <w:t>"Hashes.txt"</w:t>
+      </w:r>
+      <w:r>
+        <w:t>. O arquivo "Hashes.txt" encontra-se gravado no diretório raiz da mídi</w:t>
+      </w:r>
+      <w:r>
+        <w:t xml:space="preserve">a óptica e o valor de seu código </w:t>
+      </w:r>
+      <w:r>
+        <w:t xml:space="preserve">hash calculado utilizando o algoritmo </w:t>
+      </w:r>
+      <w:r>
+        <w:t>MD5</w:t>
+      </w:r>
+      <w:r>
+        <w:t xml:space="preserve"> é: “</w:t>
+      </w:r>
+      <w:r>
+        <w:rPr>
+          <w:b/>
+        </w:rPr>
+        <w:t>d9b4c217e63d2d8d59e0d683543860a4</w:t>
+      </w:r>
+      <w:r>
+        <w:t>”</w:t>
+      </w:r>
+      <w:r>
+        <w:t>.</w:t>
+      </w:r>
     </w:p>
     <w:p>
       <w:pPr>
@@ -1697,20 +1624,9 @@
         <w:jc w:val="both"/>
         <w:rPr>
           <w:b/>
-        </w:rPr>
-      </w:pPr>
-      <w:r>
-        <w:rPr>
-          <w:b/>
-        </w:rPr>
-        <w:t>7</w:t>
-      </w:r>
-      <w:r>
-        <w:rPr>
-          <w:b/>
-        </w:rPr>
-        <w:t xml:space="preserve"> - ANEXOS INTEGRANTES DO LAUDO:</w:t>
-      </w:r>
+          <w:szCs w:val="22"/>
+        </w:rPr>
+      </w:pPr>
     </w:p>
     <w:p>
       <w:pPr>
@@ -1721,175 +1637,56 @@
         </w:tabs>
         <w:ind w:right="282"/>
         <w:jc w:val="both"/>
-      </w:pPr>
-      <w:r>
-        <w:t>Uma</w:t>
-      </w:r>
-      <w:r>
-        <w:t xml:space="preserve"> mídia ó</w:t>
-      </w:r>
-      <w:r>
-        <w:t>p</w:t>
-      </w:r>
-      <w:r>
-        <w:t xml:space="preserve">tica </w:t>
-      </w:r>
-      <w:r>
-        <w:rPr>
-          <w:b/>
-        </w:rPr>
-        <w:t>(DVD-R)</w:t>
-      </w:r>
-      <w:r>
-        <w:t xml:space="preserve"> da marca </w:t>
-      </w:r>
-      <w:r>
-        <w:rPr>
-          <w:b/>
-        </w:rPr>
-        <w:t>MAXPRINT</w:t>
-      </w:r>
-      <w:r>
-        <w:t xml:space="preserve"> foi</w:t>
-      </w:r>
-      <w:r>
-        <w:t xml:space="preserve"> gravada e acompanha este laudo na forma de anexo digital. Os diretórios e arquivos que foram gravados no anexo d</w:t>
-      </w:r>
-      <w:r>
-        <w:t xml:space="preserve">igital estão descritos no item </w:t>
-      </w:r>
-      <w:r>
-        <w:rPr>
-          <w:b/>
-        </w:rPr>
-        <w:t>6 – DO EXAME</w:t>
-      </w:r>
-      <w:r>
-        <w:t>. A mídia ó</w:t>
-      </w:r>
-      <w:r>
-        <w:t>p</w:t>
-      </w:r>
-      <w:r>
-        <w:t xml:space="preserve">tica utilizada não permite alteração de seus dados após a gravação. Os valores de código hash de cada arquivo foram calculados utilizando o algoritmo </w:t>
-      </w:r>
-      <w:r>
-        <w:rPr>
-          <w:b/>
-        </w:rPr>
-        <w:t>MD5</w:t>
-      </w:r>
-      <w:r>
-        <w:t xml:space="preserve"> e estão listados, seguidos do nome de seu respectivo arquivo, no arquivo </w:t>
-      </w:r>
-      <w:r>
-        <w:rPr>
-          <w:b/>
-        </w:rPr>
-        <w:t>"Hashes.txt"</w:t>
-      </w:r>
-      <w:r>
-        <w:t>. O arquivo "Hashes.txt" encontra-se gravado no diretório raiz da mídi</w:t>
-      </w:r>
-      <w:r>
-        <w:t xml:space="preserve">a óptica e o valor de seu código </w:t>
-      </w:r>
-      <w:r>
-        <w:t xml:space="preserve">hash calculado utilizando o algoritmo </w:t>
-      </w:r>
-      <w:r>
-        <w:t>MD5</w:t>
-      </w:r>
-      <w:r>
-        <w:t xml:space="preserve"> é: “</w:t>
-      </w:r>
-      <w:r>
-        <w:rPr>
-          <w:b/>
-        </w:rPr>
-        <w:t>f143fe4fef58d3c5139600eb2bf8f5a9</w:t>
-      </w:r>
-      <w:r>
-        <w:t>”</w:t>
-      </w:r>
-      <w:r>
-        <w:t>.</w:t>
+        <w:rPr>
+          <w:szCs w:val="22"/>
+          <w:u w:val="single"/>
+        </w:rPr>
+      </w:pPr>
+      <w:r>
+        <w:rPr>
+          <w:b/>
+          <w:szCs w:val="22"/>
+        </w:rPr>
+        <w:t>8</w:t>
+      </w:r>
+      <w:r>
+        <w:rPr>
+          <w:b/>
+          <w:szCs w:val="22"/>
+        </w:rPr>
+        <w:t xml:space="preserve"> </w:t>
+      </w:r>
+      <w:r>
+        <w:rPr>
+          <w:b/>
+          <w:szCs w:val="22"/>
+        </w:rPr>
+        <w:t xml:space="preserve">- </w:t>
+      </w:r>
+      <w:r>
+        <w:rPr>
+          <w:b/>
+          <w:bCs/>
+          <w:szCs w:val="22"/>
+        </w:rPr>
+        <w:t>CONCLUSÃO:</w:t>
+      </w:r>
+      <w:r>
+        <w:rPr>
+          <w:szCs w:val="22"/>
+        </w:rPr>
+        <w:t xml:space="preserve"> </w:t>
+      </w:r>
+      <w:r>
+        <w:rPr>
+          <w:szCs w:val="22"/>
+        </w:rPr>
+        <w:tab/>
       </w:r>
     </w:p>
     <w:p>
       <w:pPr>
         <w:pStyle w:val="Corpodetexto"/>
-        <w:tabs>
-          <w:tab w:val="left" w:pos="1985"/>
-          <w:tab w:val="left" w:pos="4620"/>
-        </w:tabs>
-        <w:ind w:right="282"/>
-        <w:jc w:val="both"/>
-        <w:rPr>
-          <w:b/>
-          <w:szCs w:val="22"/>
-        </w:rPr>
-      </w:pPr>
-    </w:p>
-    <w:p>
-      <w:pPr>
-        <w:pStyle w:val="Corpodetexto"/>
-        <w:tabs>
-          <w:tab w:val="left" w:pos="1985"/>
-          <w:tab w:val="left" w:pos="4620"/>
-        </w:tabs>
-        <w:ind w:right="282"/>
-        <w:jc w:val="both"/>
-        <w:rPr>
-          <w:szCs w:val="22"/>
-          <w:u w:val="single"/>
-        </w:rPr>
-      </w:pPr>
-      <w:r>
-        <w:rPr>
-          <w:b/>
-          <w:szCs w:val="22"/>
-        </w:rPr>
-        <w:t>8</w:t>
-      </w:r>
-      <w:r>
-        <w:rPr>
-          <w:b/>
-          <w:szCs w:val="22"/>
-        </w:rPr>
-        <w:t xml:space="preserve"> </w:t>
-      </w:r>
-      <w:r>
-        <w:rPr>
-          <w:b/>
-          <w:szCs w:val="22"/>
-        </w:rPr>
-        <w:t xml:space="preserve">- </w:t>
-      </w:r>
-      <w:r>
-        <w:rPr>
-          <w:b/>
-          <w:bCs/>
-          <w:szCs w:val="22"/>
-        </w:rPr>
-        <w:t>CONCLUSÃO:</w:t>
-      </w:r>
-      <w:r>
-        <w:rPr>
-          <w:szCs w:val="22"/>
-        </w:rPr>
-        <w:t xml:space="preserve"> </w:t>
-      </w:r>
-      <w:r>
-        <w:rPr>
-          <w:szCs w:val="22"/>
-        </w:rPr>
-        <w:tab/>
-      </w:r>
-    </w:p>
-    <w:p>
-      <w:pPr>
-        <w:pStyle w:val="Corpodetexto"/>
         <w:rPr>
           <w:b/>
           <w:i/>
@@ -1897,69 +1694,155 @@
         </w:rPr>
       </w:pPr>
       <w:r>
-        <w:t xml:space="preserve">Diante da minuciosa análise realizada no aparelho celular </w:t>
-      </w:r>
-      <w:r>
-        <w:rPr>
-          <w:b/>
-        </w:rPr>
-        <w:t>REDMI 10A (</w:t>
-      </w:r>
-      <w:r>
-        <w:rPr>
-          <w:b/>
-        </w:rPr>
-        <w:t>Xiaomi 220233L2G</w:t>
-      </w:r>
-      <w:r>
-        <w:rPr>
-          <w:b/>
+        <w:t>Diante da minuciosa análise realizada no aparelho celular</w:t>
+      </w:r>
+      <w:r>
+        <w:t xml:space="preserve"> </w:t>
+      </w:r>
+      <w:r>
+        <w:t xml:space="preserve">modelo </w:t>
+      </w:r>
+      <w:r>
+        <w:rPr>
+          <w:b/>
+          <w:bCs/>
+        </w:rPr>
+        <w:t>M</w:t>
+      </w:r>
+      <w:r>
+        <w:rPr>
+          <w:b/>
+          <w:bCs/>
+        </w:rPr>
+        <w:t>OTO</w:t>
+      </w:r>
+      <w:r>
+        <w:rPr>
+          <w:b/>
+          <w:bCs/>
+        </w:rPr>
+        <w:t xml:space="preserve"> </w:t>
+      </w:r>
+      <w:r>
+        <w:rPr>
+          <w:b/>
+        </w:rPr>
+        <w:t>g52</w:t>
+      </w:r>
+      <w:r>
+        <w:t xml:space="preserve">, </w:t>
+      </w:r>
+      <w:r>
+        <w:t xml:space="preserve">e dos dados obtidos, o perito concluiu o relatório sobre o funcionamento e os dados armazenados no dispositivo, conforme descrito no item </w:t>
+      </w:r>
+      <w:r>
+        <w:rPr>
+          <w:b/>
+          <w:bCs/>
+        </w:rPr>
+        <w:t>3 - DO MATERIAL</w:t>
+      </w:r>
+      <w:r>
+        <w:t xml:space="preserve">. As informações detalhadas encontram-se transcritas no laudo, disponível no item </w:t>
+      </w:r>
+      <w:r>
+        <w:rPr>
+          <w:b/>
+          <w:bCs/>
+        </w:rPr>
+        <w:t>6 - DO EXAME</w:t>
+      </w:r>
+      <w:r>
+        <w:t>. O presente laudo, assinado pelo perito responsável, está acompanhado de</w:t>
+      </w:r>
+      <w:r>
+        <w:t xml:space="preserve"> um</w:t>
+      </w:r>
+      <w:r>
+        <w:t xml:space="preserve">a mídia </w:t>
+      </w:r>
+      <w:r>
+        <w:t xml:space="preserve">como </w:t>
+      </w:r>
+      <w:r>
+        <w:t xml:space="preserve">anexo digital. O material periciado está sendo encaminhado devidamente acondicionado em saco de </w:t>
+      </w:r>
+      <w:r>
+        <w:t>evidências</w:t>
+      </w:r>
+      <w:r>
+        <w:t xml:space="preserve"> </w:t>
+      </w:r>
+      <w:r>
+        <w:rPr>
+          <w:color w:val="000000"/>
+          <w:shd w:val="clear" w:color="auto" w:fill="FFFFFF"/>
+        </w:rPr>
+        <w:t>(</w:t>
+      </w:r>
+      <w:r>
+        <w:rPr>
+          <w:b/>
+          <w:bCs/>
+          <w:color w:val="000000"/>
+          <w:shd w:val="clear" w:color="auto" w:fill="FFFFFF"/>
+        </w:rPr>
+        <w:t xml:space="preserve">Saco nº </w:t>
+      </w:r>
+      <w:r>
+        <w:rPr>
+          <w:b/>
+          <w:bCs/>
+          <w:color w:val="000000"/>
+          <w:shd w:val="clear" w:color="auto" w:fill="FFFFFF"/>
+        </w:rPr>
+        <w:t>A2</w:t>
+      </w:r>
+      <w:r>
+        <w:rPr>
+          <w:b/>
+          <w:bCs/>
+          <w:color w:val="000000"/>
+          <w:shd w:val="clear" w:color="auto" w:fill="FFFFFF"/>
+        </w:rPr>
+        <w:t>31650563</w:t>
+      </w:r>
+      <w:r>
+        <w:rPr>
+          <w:b/>
+          <w:bCs/>
+          <w:color w:val="000000"/>
+          <w:shd w:val="clear" w:color="auto" w:fill="FFFFFF"/>
         </w:rPr>
         <w:t>)</w:t>
       </w:r>
       <w:r>
-        <w:t xml:space="preserve">, </w:t>
-      </w:r>
-      <w:r>
-        <w:t xml:space="preserve">e dos dados obtidos, o perito concluiu o relatório sobre o funcionamento e os dados armazenados no dispositivo, conforme descrito no item </w:t>
-      </w:r>
-      <w:r>
-        <w:rPr>
-          <w:b/>
-          <w:bCs/>
-        </w:rPr>
-        <w:t>3 - DO MATERIAL</w:t>
-      </w:r>
-      <w:r>
-        <w:t xml:space="preserve">. As informações detalhadas encontram-se transcritas no laudo, disponível no item </w:t>
-      </w:r>
-      <w:r>
-        <w:rPr>
-          <w:b/>
-          <w:bCs/>
-        </w:rPr>
-        <w:t>6 - DO EXAME</w:t>
-      </w:r>
-      <w:r>
-        <w:t xml:space="preserve">. O presente laudo, assinado pelo perito responsável, está acompanhado de uma mídia óptica como anexo digital. O material periciado está sendo encaminhado devidamente acondicionado em saco de </w:t>
-      </w:r>
-      <w:r>
-        <w:t>evidências,</w:t>
-      </w:r>
-      <w:r>
-        <w:t xml:space="preserve"> devidamente lacrado com o lacre de </w:t>
-      </w:r>
-      <w:r>
-        <w:t>A230069731</w:t>
-      </w:r>
-      <w:r>
-        <w:rPr>
-          <w:b/>
-          <w:bCs/>
-        </w:rPr>
         <w:t>,</w:t>
       </w:r>
       <w:r>
+        <w:t xml:space="preserve"> devidamente lacrado com o lacre de</w:t>
+      </w:r>
+      <w:r>
+        <w:t xml:space="preserve"> número</w:t>
+      </w:r>
+      <w:r>
+        <w:t xml:space="preserve"> </w:t>
+      </w:r>
+      <w:r>
+        <w:rPr>
+          <w:b/>
+          <w:bCs/>
+        </w:rPr>
+        <w:t>00001865</w:t>
+      </w:r>
+      <w:r>
+        <w:rPr>
+          <w:b/>
+          <w:bCs/>
+        </w:rPr>
+        <w:t>,</w:t>
+      </w:r>
+      <w:r>
         <w:t xml:space="preserve"> e será mantido na </w:t>
       </w:r>
       <w:r>
@@ -1967,7 +1850,6 @@
           <w:b/>
           <w:bCs/>
         </w:rPr>
-        <w:lastRenderedPageBreak/>
         <w:t>Central de Custódia da DECCC (Diretoria Estadual de Combate a Crimes Cibernéticos) da Polícia Civil do Estado do Pará.</w:t>
       </w:r>
     </w:p>
@@ -1989,11 +1871,6 @@
     <w:p>
       <w:pPr>
         <w:pStyle w:val="Corpodetexto"/>
-        <w:tabs>
-          <w:tab w:val="left" w:pos="1985"/>
-        </w:tabs>
-        <w:ind w:right="282"/>
-        <w:jc w:val="both"/>
         <w:rPr>
           <w:b/>
           <w:i/>
@@ -2002,9 +1879,9 @@
       </w:pPr>
     </w:p>
     <w:sectPr>
-      <w:headerReference w:type="even" r:id="rId8"/>
-      <w:headerReference w:type="default" r:id="rId9"/>
-      <w:footerReference w:type="default" r:id="rId10"/>
+      <w:headerReference w:type="even" r:id="rId7"/>
+      <w:headerReference w:type="default" r:id="rId8"/>
+      <w:footerReference w:type="default" r:id="rId9"/>
       <w:pgSz w:w="11906" w:h="16838" w:code="9"/>
       <w:pgMar w:top="510" w:right="567" w:bottom="510" w:left="567" w:header="709" w:footer="709" w:gutter="0"/>
       <w:pgNumType w:start="109"/>
@@ -2153,7 +2030,7 @@
             <mc:AlternateContent>
               <mc:Choice Requires="wps">
                 <w:drawing>
-                  <wp:anchor distT="0" distB="0" distL="114300" distR="114300" simplePos="0" relativeHeight="251657728" behindDoc="0" locked="0" layoutInCell="1" allowOverlap="1" wp14:anchorId="53D70333" wp14:editId="2BC3F217">
+                  <wp:anchor distT="0" distB="0" distL="114300" distR="114300" simplePos="0" relativeHeight="251657728" behindDoc="0" locked="0" layoutInCell="1" allowOverlap="1" wp14:anchorId="4CB8DAE2" wp14:editId="10CB2690">
                     <wp:simplePos x="0" y="0"/>
                     <wp:positionH relativeFrom="column">
                       <wp:posOffset>968375</wp:posOffset>
@@ -2323,7 +2200,7 @@
               </mc:Choice>
               <mc:Fallback>
                 <w:pict>
-                  <v:rect w14:anchorId="53D70333" id="Retângulo 2" o:spid="_x0000_s1026" style="position:absolute;left:0;text-align:left;margin-left:76.25pt;margin-top:-4.4pt;width:324pt;height:63pt;z-index:251657728;visibility:visible;mso-wrap-style:square;mso-width-percent:0;mso-height-percent:0;mso-wrap-distance-left:9pt;mso-wrap-distance-top:0;mso-wrap-distance-right:9pt;mso-wrap-distance-bottom:0;mso-position-horizontal:absolute;mso-position-horizontal-relative:text;mso-position-vertical:absolute;mso-position-vertical-relative:text;mso-width-percent:0;mso-height-percent:0;mso-width-relative:page;mso-height-relative:page;v-text-anchor:middle" o:gfxdata="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" filled="f" fillcolor="#0c9" stroked="f">
+                  <v:rect w14:anchorId="4CB8DAE2" id="Retângulo 2" o:spid="_x0000_s1026" style="position:absolute;left:0;text-align:left;margin-left:76.25pt;margin-top:-4.4pt;width:324pt;height:63pt;z-index:251657728;visibility:visible;mso-wrap-style:square;mso-width-percent:0;mso-height-percent:0;mso-wrap-distance-left:9pt;mso-wrap-distance-top:0;mso-wrap-distance-right:9pt;mso-wrap-distance-bottom:0;mso-position-horizontal:absolute;mso-position-horizontal-relative:text;mso-position-vertical:absolute;mso-position-vertical-relative:text;mso-width-percent:0;mso-height-percent:0;mso-width-relative:page;mso-height-relative:page;v-text-anchor:middle" o:gfxdata="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" filled="f" fillcolor="#0c9" stroked="f">
                     <v:textbox>
                       <w:txbxContent>
                         <w:p>
@@ -2435,8 +2312,8 @@
               <w:lang w:val="pt-BR" w:eastAsia="pt-BR"/>
             </w:rPr>
             <w:drawing>
-              <wp:inline distT="0" distB="0" distL="0" distR="0" wp14:anchorId="7C780F34" wp14:editId="34D939D2">
-                <wp:extent cx="784860" cy="810895"/>
+              <wp:inline distT="0" distB="0" distL="0" distR="0" wp14:anchorId="0F80F04D" wp14:editId="461F7038">
+                <wp:extent cx="783590" cy="807720"/>
                 <wp:effectExtent l="0" t="0" r="0" b="0"/>
                 <wp:docPr id="1" name="Imagem 4" descr="Novo brasão do Pará"/>
                 <wp:cNvGraphicFramePr>
@@ -2467,7 +2344,7 @@
                       <pic:spPr bwMode="auto">
                         <a:xfrm>
                           <a:off x="0" y="0"/>
-                          <a:ext cx="784860" cy="810895"/>
+                          <a:ext cx="783590" cy="807720"/>
                         </a:xfrm>
                         <a:prstGeom prst="rect">
                           <a:avLst/>
@@ -2516,8 +2393,8 @@
               <w:lang w:val="pt-BR" w:eastAsia="pt-BR"/>
             </w:rPr>
             <w:drawing>
-              <wp:inline distT="0" distB="0" distL="0" distR="0" wp14:anchorId="24EC26B8" wp14:editId="62024E8E">
-                <wp:extent cx="854075" cy="707390"/>
+              <wp:inline distT="0" distB="0" distL="0" distR="0" wp14:anchorId="608F7ADC" wp14:editId="2BBE4218">
+                <wp:extent cx="854710" cy="706755"/>
                 <wp:effectExtent l="0" t="0" r="0" b="0"/>
                 <wp:docPr id="2" name="Imagem 3" descr="BRASÃO C"/>
                 <wp:cNvGraphicFramePr>
@@ -2548,7 +2425,7 @@
                       <pic:spPr bwMode="auto">
                         <a:xfrm>
                           <a:off x="0" y="0"/>
-                          <a:ext cx="854075" cy="707390"/>
+                          <a:ext cx="854710" cy="706755"/>
                         </a:xfrm>
                         <a:prstGeom prst="rect">
                           <a:avLst/>
@@ -2696,6 +2573,155 @@
     </w:lvl>
   </w:abstractNum>
   <w:abstractNum w:abstractNumId="1" w15:restartNumberingAfterBreak="0">
+    <w:nsid w:val="15115F98"/>
+    <w:multiLevelType w:val="multilevel"/>
+    <w:tmpl w:val="0E0C5700"/>
+    <w:lvl w:ilvl="0">
+      <w:start w:val="1"/>
+      <w:numFmt w:val="bullet"/>
+      <w:lvlText w:val=""/>
+      <w:lvlJc w:val="left"/>
+      <w:pPr>
+        <w:tabs>
+          <w:tab w:val="num" w:pos="720"/>
+        </w:tabs>
+        <w:ind w:left="720" w:hanging="360"/>
+      </w:pPr>
+      <w:rPr>
+        <w:rFonts w:ascii="Symbol" w:hAnsi="Symbol" w:hint="default"/>
+        <w:sz w:val="20"/>
+      </w:rPr>
+    </w:lvl>
+    <w:lvl w:ilvl="1" w:tentative="1">
+      <w:start w:val="1"/>
+      <w:numFmt w:val="bullet"/>
+      <w:lvlText w:val="o"/>
+      <w:lvlJc w:val="left"/>
+      <w:pPr>
+        <w:tabs>
+          <w:tab w:val="num" w:pos="1440"/>
+        </w:tabs>
+        <w:ind w:left="1440" w:hanging="360"/>
+      </w:pPr>
+      <w:rPr>
+        <w:rFonts w:ascii="Courier New" w:hAnsi="Courier New" w:hint="default"/>
+        <w:sz w:val="20"/>
+      </w:rPr>
+    </w:lvl>
+    <w:lvl w:ilvl="2" w:tentative="1">
+      <w:start w:val="1"/>
+      <w:numFmt w:val="bullet"/>
+      <w:lvlText w:val=""/>
+      <w:lvlJc w:val="left"/>
+      <w:pPr>
+        <w:tabs>
+          <w:tab w:val="num" w:pos="2160"/>
+        </w:tabs>
+        <w:ind w:left="2160" w:hanging="360"/>
+      </w:pPr>
+      <w:rPr>
+        <w:rFonts w:ascii="Wingdings" w:hAnsi="Wingdings" w:hint="default"/>
+        <w:sz w:val="20"/>
+      </w:rPr>
+    </w:lvl>
+    <w:lvl w:ilvl="3" w:tentative="1">
+      <w:start w:val="1"/>
+      <w:numFmt w:val="bullet"/>
+      <w:lvlText w:val=""/>
+      <w:lvlJc w:val="left"/>
+      <w:pPr>
+        <w:tabs>
+          <w:tab w:val="num" w:pos="2880"/>
+        </w:tabs>
+        <w:ind w:left="2880" w:hanging="360"/>
+      </w:pPr>
+      <w:rPr>
+        <w:rFonts w:ascii="Wingdings" w:hAnsi="Wingdings" w:hint="default"/>
+        <w:sz w:val="20"/>
+      </w:rPr>
+    </w:lvl>
+    <w:lvl w:ilvl="4" w:tentative="1">
+      <w:start w:val="1"/>
+      <w:numFmt w:val="bullet"/>
+      <w:lvlText w:val=""/>
+      <w:lvlJc w:val="left"/>
+      <w:pPr>
+        <w:tabs>
+          <w:tab w:val="num" w:pos="3600"/>
+        </w:tabs>
+        <w:ind w:left="3600" w:hanging="360"/>
+      </w:pPr>
+      <w:rPr>
+        <w:rFonts w:ascii="Wingdings" w:hAnsi="Wingdings" w:hint="default"/>
+        <w:sz w:val="20"/>
+      </w:rPr>
+    </w:lvl>
+    <w:lvl w:ilvl="5" w:tentative="1">
+      <w:start w:val="1"/>
+      <w:numFmt w:val="bullet"/>
+      <w:lvlText w:val=""/>
+      <w:lvlJc w:val="left"/>
+      <w:pPr>
+        <w:tabs>
+          <w:tab w:val="num" w:pos="4320"/>
+        </w:tabs>
+        <w:ind w:left="4320" w:hanging="360"/>
+      </w:pPr>
+      <w:rPr>
+        <w:rFonts w:ascii="Wingdings" w:hAnsi="Wingdings" w:hint="default"/>
+        <w:sz w:val="20"/>
+      </w:rPr>
+    </w:lvl>
+    <w:lvl w:ilvl="6" w:tentative="1">
+      <w:start w:val="1"/>
+      <w:numFmt w:val="bullet"/>
+      <w:lvlText w:val=""/>
+      <w:lvlJc w:val="left"/>
+      <w:pPr>
+        <w:tabs>
+          <w:tab w:val="num" w:pos="5040"/>
+        </w:tabs>
+        <w:ind w:left="5040" w:hanging="360"/>
+      </w:pPr>
+      <w:rPr>
+        <w:rFonts w:ascii="Wingdings" w:hAnsi="Wingdings" w:hint="default"/>
+        <w:sz w:val="20"/>
+      </w:rPr>
+    </w:lvl>
+    <w:lvl w:ilvl="7" w:tentative="1">
+      <w:start w:val="1"/>
+      <w:numFmt w:val="bullet"/>
+      <w:lvlText w:val=""/>
+      <w:lvlJc w:val="left"/>
+      <w:pPr>
+        <w:tabs>
+          <w:tab w:val="num" w:pos="5760"/>
+        </w:tabs>
+        <w:ind w:left="5760" w:hanging="360"/>
+      </w:pPr>
+      <w:rPr>
+        <w:rFonts w:ascii="Wingdings" w:hAnsi="Wingdings" w:hint="default"/>
+        <w:sz w:val="20"/>
+      </w:rPr>
+    </w:lvl>
+    <w:lvl w:ilvl="8" w:tentative="1">
+      <w:start w:val="1"/>
+      <w:numFmt w:val="bullet"/>
+      <w:lvlText w:val=""/>
+      <w:lvlJc w:val="left"/>
+      <w:pPr>
+        <w:tabs>
+          <w:tab w:val="num" w:pos="6480"/>
+        </w:tabs>
+        <w:ind w:left="6480" w:hanging="360"/>
+      </w:pPr>
+      <w:rPr>
+        <w:rFonts w:ascii="Wingdings" w:hAnsi="Wingdings" w:hint="default"/>
+        <w:sz w:val="20"/>
+      </w:rPr>
+    </w:lvl>
+  </w:abstractNum>
+  <w:abstractNum w:abstractNumId="2" w15:restartNumberingAfterBreak="0">
     <w:nsid w:val="18FC32D9"/>
     <w:multiLevelType w:val="hybridMultilevel"/>
     <w:tmpl w:val="CF2A08C6"/>
@@ -2784,7 +2810,7 @@
       </w:pPr>
     </w:lvl>
   </w:abstractNum>
-  <w:abstractNum w:abstractNumId="2" w15:restartNumberingAfterBreak="0">
+  <w:abstractNum w:abstractNumId="3" w15:restartNumberingAfterBreak="0">
     <w:nsid w:val="28771286"/>
     <w:multiLevelType w:val="hybridMultilevel"/>
     <w:tmpl w:val="CB38BD4C"/>
@@ -2873,7 +2899,7 @@
       </w:pPr>
     </w:lvl>
   </w:abstractNum>
-  <w:abstractNum w:abstractNumId="3" w15:restartNumberingAfterBreak="0">
+  <w:abstractNum w:abstractNumId="4" w15:restartNumberingAfterBreak="0">
     <w:nsid w:val="79C67B7F"/>
     <w:multiLevelType w:val="hybridMultilevel"/>
     <w:tmpl w:val="9718F4CA"/>
@@ -2962,17 +2988,449 @@
       </w:pPr>
     </w:lvl>
   </w:abstractNum>
-  <w:num w:numId="1" w16cid:durableId="222839253">
+  <w:abstractNum w:abstractNumId="5" w15:restartNumberingAfterBreak="0">
+    <w:nsid w:val="7EAB4562"/>
+    <w:multiLevelType w:val="multilevel"/>
+    <w:tmpl w:val="ECDC7644"/>
+    <w:lvl w:ilvl="0">
+      <w:start w:val="1"/>
+      <w:numFmt w:val="bullet"/>
+      <w:lvlText w:val=""/>
+      <w:lvlJc w:val="left"/>
+      <w:pPr>
+        <w:tabs>
+          <w:tab w:val="num" w:pos="720"/>
+        </w:tabs>
+        <w:ind w:left="720" w:hanging="360"/>
+      </w:pPr>
+      <w:rPr>
+        <w:rFonts w:ascii="Symbol" w:hAnsi="Symbol" w:hint="default"/>
+        <w:sz w:val="20"/>
+      </w:rPr>
+    </w:lvl>
+    <w:lvl w:ilvl="1" w:tentative="1">
+      <w:start w:val="1"/>
+      <w:numFmt w:val="bullet"/>
+      <w:lvlText w:val="o"/>
+      <w:lvlJc w:val="left"/>
+      <w:pPr>
+        <w:tabs>
+          <w:tab w:val="num" w:pos="1440"/>
+        </w:tabs>
+        <w:ind w:left="1440" w:hanging="360"/>
+      </w:pPr>
+      <w:rPr>
+        <w:rFonts w:ascii="Courier New" w:hAnsi="Courier New" w:hint="default"/>
+        <w:sz w:val="20"/>
+      </w:rPr>
+    </w:lvl>
+    <w:lvl w:ilvl="2" w:tentative="1">
+      <w:start w:val="1"/>
+      <w:numFmt w:val="bullet"/>
+      <w:lvlText w:val=""/>
+      <w:lvlJc w:val="left"/>
+      <w:pPr>
+        <w:tabs>
+          <w:tab w:val="num" w:pos="2160"/>
+        </w:tabs>
+        <w:ind w:left="2160" w:hanging="360"/>
+      </w:pPr>
+      <w:rPr>
+        <w:rFonts w:ascii="Wingdings" w:hAnsi="Wingdings" w:hint="default"/>
+        <w:sz w:val="20"/>
+      </w:rPr>
+    </w:lvl>
+    <w:lvl w:ilvl="3" w:tentative="1">
+      <w:start w:val="1"/>
+      <w:numFmt w:val="bullet"/>
+      <w:lvlText w:val=""/>
+      <w:lvlJc w:val="left"/>
+      <w:pPr>
+        <w:tabs>
+          <w:tab w:val="num" w:pos="2880"/>
+        </w:tabs>
+        <w:ind w:left="2880" w:hanging="360"/>
+      </w:pPr>
+      <w:rPr>
+        <w:rFonts w:ascii="Wingdings" w:hAnsi="Wingdings" w:hint="default"/>
+        <w:sz w:val="20"/>
+      </w:rPr>
+    </w:lvl>
+    <w:lvl w:ilvl="4" w:tentative="1">
+      <w:start w:val="1"/>
+      <w:numFmt w:val="bullet"/>
+      <w:lvlText w:val=""/>
+      <w:lvlJc w:val="left"/>
+      <w:pPr>
+        <w:tabs>
+          <w:tab w:val="num" w:pos="3600"/>
+        </w:tabs>
+        <w:ind w:left="3600" w:hanging="360"/>
+      </w:pPr>
+      <w:rPr>
+        <w:rFonts w:ascii="Wingdings" w:hAnsi="Wingdings" w:hint="default"/>
+        <w:sz w:val="20"/>
+      </w:rPr>
+    </w:lvl>
+    <w:lvl w:ilvl="5" w:tentative="1">
+      <w:start w:val="1"/>
+      <w:numFmt w:val="bullet"/>
+      <w:lvlText w:val=""/>
+      <w:lvlJc w:val="left"/>
+      <w:pPr>
+        <w:tabs>
+          <w:tab w:val="num" w:pos="4320"/>
+        </w:tabs>
+        <w:ind w:left="4320" w:hanging="360"/>
+      </w:pPr>
+      <w:rPr>
+        <w:rFonts w:ascii="Wingdings" w:hAnsi="Wingdings" w:hint="default"/>
+        <w:sz w:val="20"/>
+      </w:rPr>
+    </w:lvl>
+    <w:lvl w:ilvl="6" w:tentative="1">
+      <w:start w:val="1"/>
+      <w:numFmt w:val="bullet"/>
+      <w:lvlText w:val=""/>
+      <w:lvlJc w:val="left"/>
+      <w:pPr>
+        <w:tabs>
+          <w:tab w:val="num" w:pos="5040"/>
+        </w:tabs>
+        <w:ind w:left="5040" w:hanging="360"/>
+      </w:pPr>
+      <w:rPr>
+        <w:rFonts w:ascii="Wingdings" w:hAnsi="Wingdings" w:hint="default"/>
+        <w:sz w:val="20"/>
+      </w:rPr>
+    </w:lvl>
+    <w:lvl w:ilvl="7" w:tentative="1">
+      <w:start w:val="1"/>
+      <w:numFmt w:val="bullet"/>
+      <w:lvlText w:val=""/>
+      <w:lvlJc w:val="left"/>
+      <w:pPr>
+        <w:tabs>
+          <w:tab w:val="num" w:pos="5760"/>
+        </w:tabs>
+        <w:ind w:left="5760" w:hanging="360"/>
+      </w:pPr>
+      <w:rPr>
+        <w:rFonts w:ascii="Wingdings" w:hAnsi="Wingdings" w:hint="default"/>
+        <w:sz w:val="20"/>
+      </w:rPr>
+    </w:lvl>
+    <w:lvl w:ilvl="8" w:tentative="1">
+      <w:start w:val="1"/>
+      <w:numFmt w:val="bullet"/>
+      <w:lvlText w:val=""/>
+      <w:lvlJc w:val="left"/>
+      <w:pPr>
+        <w:tabs>
+          <w:tab w:val="num" w:pos="6480"/>
+        </w:tabs>
+        <w:ind w:left="6480" w:hanging="360"/>
+      </w:pPr>
+      <w:rPr>
+        <w:rFonts w:ascii="Wingdings" w:hAnsi="Wingdings" w:hint="default"/>
+        <w:sz w:val="20"/>
+      </w:rPr>
+    </w:lvl>
+  </w:abstractNum>
+  <w:abstractNum w:abstractNumId="6" w15:restartNumberingAfterBreak="0">
+    <w:nsid w:val="7F9251D6"/>
+    <w:multiLevelType w:val="multilevel"/>
+    <w:tmpl w:val="658AB870"/>
+    <w:lvl w:ilvl="0">
+      <w:start w:val="1"/>
+      <w:numFmt w:val="decimal"/>
+      <w:lvlText w:val="%1."/>
+      <w:lvlJc w:val="left"/>
+      <w:pPr>
+        <w:tabs>
+          <w:tab w:val="num" w:pos="720"/>
+        </w:tabs>
+        <w:ind w:left="720" w:hanging="360"/>
+      </w:pPr>
+    </w:lvl>
+    <w:lvl w:ilvl="1">
+      <w:start w:val="1"/>
+      <w:numFmt w:val="bullet"/>
+      <w:lvlText w:val="o"/>
+      <w:lvlJc w:val="left"/>
+      <w:pPr>
+        <w:tabs>
+          <w:tab w:val="num" w:pos="1440"/>
+        </w:tabs>
+        <w:ind w:left="1440" w:hanging="360"/>
+      </w:pPr>
+      <w:rPr>
+        <w:rFonts w:ascii="Courier New" w:hAnsi="Courier New" w:hint="default"/>
+        <w:sz w:val="20"/>
+      </w:rPr>
+    </w:lvl>
+    <w:lvl w:ilvl="2" w:tentative="1">
+      <w:start w:val="1"/>
+      <w:numFmt w:val="decimal"/>
+      <w:lvlText w:val="%3."/>
+      <w:lvlJc w:val="left"/>
+      <w:pPr>
+        <w:tabs>
+          <w:tab w:val="num" w:pos="2160"/>
+        </w:tabs>
+        <w:ind w:left="2160" w:hanging="360"/>
+      </w:pPr>
+    </w:lvl>
+    <w:lvl w:ilvl="3" w:tentative="1">
+      <w:start w:val="1"/>
+      <w:numFmt w:val="decimal"/>
+      <w:lvlText w:val="%4."/>
+      <w:lvlJc w:val="left"/>
+      <w:pPr>
+        <w:tabs>
+          <w:tab w:val="num" w:pos="2880"/>
+        </w:tabs>
+        <w:ind w:left="2880" w:hanging="360"/>
+      </w:pPr>
+    </w:lvl>
+    <w:lvl w:ilvl="4" w:tentative="1">
+      <w:start w:val="1"/>
+      <w:numFmt w:val="decimal"/>
+      <w:lvlText w:val="%5."/>
+      <w:lvlJc w:val="left"/>
+      <w:pPr>
+        <w:tabs>
+          <w:tab w:val="num" w:pos="3600"/>
+        </w:tabs>
+        <w:ind w:left="3600" w:hanging="360"/>
+      </w:pPr>
+    </w:lvl>
+    <w:lvl w:ilvl="5" w:tentative="1">
+      <w:start w:val="1"/>
+      <w:numFmt w:val="decimal"/>
+      <w:lvlText w:val="%6."/>
+      <w:lvlJc w:val="left"/>
+      <w:pPr>
+        <w:tabs>
+          <w:tab w:val="num" w:pos="4320"/>
+        </w:tabs>
+        <w:ind w:left="4320" w:hanging="360"/>
+      </w:pPr>
+    </w:lvl>
+    <w:lvl w:ilvl="6" w:tentative="1">
+      <w:start w:val="1"/>
+      <w:numFmt w:val="decimal"/>
+      <w:lvlText w:val="%7."/>
+      <w:lvlJc w:val="left"/>
+      <w:pPr>
+        <w:tabs>
+          <w:tab w:val="num" w:pos="5040"/>
+        </w:tabs>
+        <w:ind w:left="5040" w:hanging="360"/>
+      </w:pPr>
+    </w:lvl>
+    <w:lvl w:ilvl="7" w:tentative="1">
+      <w:start w:val="1"/>
+      <w:numFmt w:val="decimal"/>
+      <w:lvlText w:val="%8."/>
+      <w:lvlJc w:val="left"/>
+      <w:pPr>
+        <w:tabs>
+          <w:tab w:val="num" w:pos="5760"/>
+        </w:tabs>
+        <w:ind w:left="5760" w:hanging="360"/>
+      </w:pPr>
+    </w:lvl>
+    <w:lvl w:ilvl="8" w:tentative="1">
+      <w:start w:val="1"/>
+      <w:numFmt w:val="decimal"/>
+      <w:lvlText w:val="%9."/>
+      <w:lvlJc w:val="left"/>
+      <w:pPr>
+        <w:tabs>
+          <w:tab w:val="num" w:pos="6480"/>
+        </w:tabs>
+        <w:ind w:left="6480" w:hanging="360"/>
+      </w:pPr>
+    </w:lvl>
+  </w:abstractNum>
+  <w:num w:numId="1" w16cid:durableId="1883975975">
     <w:abstractNumId w:val="0"/>
   </w:num>
-  <w:num w:numId="2" w16cid:durableId="966158539">
+  <w:num w:numId="2" w16cid:durableId="1509441856">
+    <w:abstractNumId w:val="4"/>
+  </w:num>
+  <w:num w:numId="3" w16cid:durableId="46801751">
     <w:abstractNumId w:val="3"/>
   </w:num>
-  <w:num w:numId="3" w16cid:durableId="2146579352">
+  <w:num w:numId="4" w16cid:durableId="2096200965">
     <w:abstractNumId w:val="2"/>
   </w:num>
-  <w:num w:numId="4" w16cid:durableId="2108384362">
+  <w:num w:numId="5" w16cid:durableId="90510116">
     <w:abstractNumId w:val="1"/>
+  </w:num>
+  <w:num w:numId="6" w16cid:durableId="1951430534">
+    <w:abstractNumId w:val="5"/>
+  </w:num>
+  <w:num w:numId="7" w16cid:durableId="499539832">
+    <w:abstractNumId w:val="6"/>
+  </w:num>
+  <w:num w:numId="8" w16cid:durableId="1450510857">
+    <w:abstractNumId w:val="6"/>
+    <w:lvlOverride w:ilvl="0">
+      <w:lvl w:ilvl="0">
+        <w:start w:val="1"/>
+        <w:numFmt w:val="decimal"/>
+        <w:lvlText w:val="%1."/>
+        <w:lvlJc w:val="left"/>
+        <w:pPr>
+          <w:tabs>
+            <w:tab w:val="num" w:pos="720"/>
+          </w:tabs>
+          <w:ind w:left="720" w:hanging="360"/>
+        </w:pPr>
+        <w:rPr>
+          <w:rFonts w:hint="default"/>
+        </w:rPr>
+      </w:lvl>
+    </w:lvlOverride>
+    <w:lvlOverride w:ilvl="1">
+      <w:lvl w:ilvl="1">
+        <w:start w:val="1"/>
+        <w:numFmt w:val="bullet"/>
+        <w:lvlText w:val="o"/>
+        <w:lvlJc w:val="left"/>
+        <w:pPr>
+          <w:tabs>
+            <w:tab w:val="num" w:pos="1440"/>
+          </w:tabs>
+          <w:ind w:left="1440" w:hanging="360"/>
+        </w:pPr>
+        <w:rPr>
+          <w:rFonts w:ascii="Courier New" w:hAnsi="Courier New" w:hint="default"/>
+          <w:sz w:val="20"/>
+        </w:rPr>
+      </w:lvl>
+    </w:lvlOverride>
+    <w:lvlOverride w:ilvl="2">
+      <w:lvl w:ilvl="2">
+        <w:start w:val="1"/>
+        <w:numFmt w:val="decimal"/>
+        <w:lvlText w:val="%3."/>
+        <w:lvlJc w:val="left"/>
+        <w:pPr>
+          <w:tabs>
+            <w:tab w:val="num" w:pos="2160"/>
+          </w:tabs>
+          <w:ind w:left="2160" w:hanging="360"/>
+        </w:pPr>
+        <w:rPr>
+          <w:rFonts w:hint="default"/>
+        </w:rPr>
+      </w:lvl>
+    </w:lvlOverride>
+    <w:lvlOverride w:ilvl="3">
+      <w:lvl w:ilvl="3">
+        <w:start w:val="1"/>
+        <w:numFmt w:val="decimal"/>
+        <w:lvlText w:val="%4."/>
+        <w:lvlJc w:val="left"/>
+        <w:pPr>
+          <w:tabs>
+            <w:tab w:val="num" w:pos="2880"/>
+          </w:tabs>
+          <w:ind w:left="2880" w:hanging="360"/>
+        </w:pPr>
+        <w:rPr>
+          <w:rFonts w:hint="default"/>
+        </w:rPr>
+      </w:lvl>
+    </w:lvlOverride>
+    <w:lvlOverride w:ilvl="4">
+      <w:lvl w:ilvl="4">
+        <w:start w:val="1"/>
+        <w:numFmt w:val="decimal"/>
+        <w:lvlText w:val="%5."/>
+        <w:lvlJc w:val="left"/>
+        <w:pPr>
+          <w:tabs>
+            <w:tab w:val="num" w:pos="3600"/>
+          </w:tabs>
+          <w:ind w:left="3600" w:hanging="360"/>
+        </w:pPr>
+        <w:rPr>
+          <w:rFonts w:hint="default"/>
+        </w:rPr>
+      </w:lvl>
+    </w:lvlOverride>
+    <w:lvlOverride w:ilvl="5">
+      <w:lvl w:ilvl="5">
+        <w:start w:val="1"/>
+        <w:numFmt w:val="decimal"/>
+        <w:lvlText w:val="%6."/>
+        <w:lvlJc w:val="left"/>
+        <w:pPr>
+          <w:tabs>
+            <w:tab w:val="num" w:pos="4320"/>
+          </w:tabs>
+          <w:ind w:left="4320" w:hanging="360"/>
+        </w:pPr>
+        <w:rPr>
+          <w:rFonts w:hint="default"/>
+        </w:rPr>
+      </w:lvl>
+    </w:lvlOverride>
+    <w:lvlOverride w:ilvl="6">
+      <w:lvl w:ilvl="6">
+        <w:start w:val="1"/>
+        <w:numFmt w:val="decimal"/>
+        <w:lvlText w:val="%7."/>
+        <w:lvlJc w:val="left"/>
+        <w:pPr>
+          <w:tabs>
+            <w:tab w:val="num" w:pos="5040"/>
+          </w:tabs>
+          <w:ind w:left="5040" w:hanging="360"/>
+        </w:pPr>
+        <w:rPr>
+          <w:rFonts w:hint="default"/>
+        </w:rPr>
+      </w:lvl>
+    </w:lvlOverride>
+    <w:lvlOverride w:ilvl="7">
+      <w:lvl w:ilvl="7">
+        <w:start w:val="1"/>
+        <w:numFmt w:val="decimal"/>
+        <w:lvlText w:val="%8."/>
+        <w:lvlJc w:val="left"/>
+        <w:pPr>
+          <w:tabs>
+            <w:tab w:val="num" w:pos="5760"/>
+          </w:tabs>
+          <w:ind w:left="5760" w:hanging="360"/>
+        </w:pPr>
+        <w:rPr>
+          <w:rFonts w:hint="default"/>
+        </w:rPr>
+      </w:lvl>
+    </w:lvlOverride>
+    <w:lvlOverride w:ilvl="8">
+      <w:lvl w:ilvl="8">
+        <w:start w:val="1"/>
+        <w:numFmt w:val="decimal"/>
+        <w:lvlText w:val="%9."/>
+        <w:lvlJc w:val="left"/>
+        <w:pPr>
+          <w:tabs>
+            <w:tab w:val="num" w:pos="6480"/>
+          </w:tabs>
+          <w:ind w:left="6480" w:hanging="360"/>
+        </w:pPr>
+        <w:rPr>
+          <w:rFonts w:hint="default"/>
+        </w:rPr>
+      </w:lvl>
+    </w:lvlOverride>
   </w:num>
 </w:numbering>
 </file>
@@ -3399,13 +3857,40 @@
       <w:lang w:val="x-none" w:eastAsia="x-none"/>
     </w:rPr>
   </w:style>
+  <w:style w:type="paragraph" w:styleId="Ttulo3">
+    <w:name w:val="heading 3"/>
+    <w:basedOn w:val="Normal"/>
+    <w:next w:val="Normal"/>
+    <w:link w:val="Ttulo3Char"/>
+    <w:uiPriority w:val="9"/>
+    <w:semiHidden/>
+    <w:unhideWhenUsed/>
+    <w:qFormat/>
+    <w:rsid w:val="00317C97"/>
+    <w:pPr>
+      <w:keepNext/>
+      <w:spacing w:before="240" w:after="60"/>
+      <w:outlineLvl w:val="2"/>
+    </w:pPr>
+    <w:rPr>
+      <w:rFonts w:ascii="Aptos Display" w:hAnsi="Aptos Display"/>
+      <w:b/>
+      <w:bCs/>
+      <w:sz w:val="26"/>
+      <w:szCs w:val="26"/>
+    </w:rPr>
+  </w:style>
   <w:style w:type="character" w:default="1" w:styleId="Fontepargpadro">
     <w:name w:val="Default Paragraph Font"/>
+    <w:uiPriority w:val="1"/>
     <w:semiHidden/>
+    <w:unhideWhenUsed/>
   </w:style>
   <w:style w:type="table" w:default="1" w:styleId="Tabelanormal">
     <w:name w:val="Normal Table"/>
+    <w:uiPriority w:val="99"/>
     <w:semiHidden/>
+    <w:unhideWhenUsed/>
     <w:tblPr>
       <w:tblInd w:w="0" w:type="dxa"/>
       <w:tblCellMar>
@@ -3418,7 +3903,9 @@
   </w:style>
   <w:style w:type="numbering" w:default="1" w:styleId="Semlista">
     <w:name w:val="No List"/>
+    <w:uiPriority w:val="99"/>
     <w:semiHidden/>
+    <w:unhideWhenUsed/>
   </w:style>
   <w:style w:type="paragraph" w:styleId="Cabealho">
     <w:name w:val="header"/>
@@ -3447,7 +3934,7 @@
   </w:style>
   <w:style w:type="character" w:customStyle="1" w:styleId="CorpodetextoChar">
     <w:name w:val="Corpo de texto Char"/>
-    <w:aliases w:val=" Char Char1, Char Char,Char Char"/>
+    <w:aliases w:val=" Char Char,Char Char"/>
     <w:link w:val="Corpodetexto"/>
     <w:rsid w:val="00FD4EA4"/>
     <w:rPr>
@@ -3609,6 +4096,20 @@
     <w:rPr>
       <w:i/>
       <w:iCs/>
+    </w:rPr>
+  </w:style>
+  <w:style w:type="character" w:customStyle="1" w:styleId="Ttulo3Char">
+    <w:name w:val="Título 3 Char"/>
+    <w:link w:val="Ttulo3"/>
+    <w:uiPriority w:val="9"/>
+    <w:semiHidden/>
+    <w:rsid w:val="00317C97"/>
+    <w:rPr>
+      <w:rFonts w:ascii="Aptos Display" w:eastAsia="Times New Roman" w:hAnsi="Aptos Display" w:cs="Times New Roman"/>
+      <w:b/>
+      <w:bCs/>
+      <w:sz w:val="26"/>
+      <w:szCs w:val="26"/>
     </w:rPr>
   </w:style>
 </w:styles>

</xml_diff>